<commit_message>
Started Adding Account unit testing to document
</commit_message>
<xml_diff>
--- a/docs/Sprint 4 - Final Documents/Testing and Refactoring Document.docx
+++ b/docs/Sprint 4 - Final Documents/Testing and Refactoring Document.docx
@@ -540,6 +540,71 @@
                 <w:i/>
               </w:rPr>
               <w:t xml:space="preserve"> E.</w:t>
+            </w:r>
+          </w:p>
+        </w:tc>
+      </w:tr>
+      <w:tr>
+        <w:trPr>
+          <w:trHeight w:val="244"/>
+        </w:trPr>
+        <w:tc>
+          <w:tcPr>
+            <w:tcW w:w="1366" w:type="dxa"/>
+          </w:tcPr>
+          <w:p>
+            <w:pPr>
+              <w:jc w:val="center"/>
+            </w:pPr>
+            <w:r>
+              <w:t>Version 1.1</w:t>
+            </w:r>
+          </w:p>
+        </w:tc>
+        <w:tc>
+          <w:tcPr>
+            <w:tcW w:w="2178" w:type="dxa"/>
+          </w:tcPr>
+          <w:p>
+            <w:r>
+              <w:t>March 29</w:t>
+            </w:r>
+            <w:r>
+              <w:rPr>
+                <w:vertAlign w:val="superscript"/>
+              </w:rPr>
+              <w:t>th</w:t>
+            </w:r>
+            <w:r>
+              <w:t xml:space="preserve"> 2018</w:t>
+            </w:r>
+          </w:p>
+        </w:tc>
+        <w:tc>
+          <w:tcPr>
+            <w:tcW w:w="4536" w:type="dxa"/>
+          </w:tcPr>
+          <w:p>
+            <w:r>
+              <w:t>Added Unit Testing for Account Functions</w:t>
+            </w:r>
+          </w:p>
+        </w:tc>
+        <w:tc>
+          <w:tcPr>
+            <w:tcW w:w="1297" w:type="dxa"/>
+          </w:tcPr>
+          <w:p>
+            <w:pPr>
+              <w:rPr>
+                <w:i/>
+              </w:rPr>
+            </w:pPr>
+            <w:r>
+              <w:rPr>
+                <w:i/>
+              </w:rPr>
+              <w:t>Jordan E.</w:t>
             </w:r>
           </w:p>
         </w:tc>
@@ -830,7 +895,7 @@
               <w:lang w:val="en-CA" w:eastAsia="en-CA"/>
             </w:rPr>
           </w:pPr>
-          <w:hyperlink w:anchor="_Toc510040366" w:history="1">
+          <w:hyperlink w:anchor="_Toc510127398" w:history="1">
             <w:r>
               <w:rPr>
                 <w:rStyle w:val="Hyperlink"/>
@@ -857,7 +922,7 @@
                 <w:noProof/>
                 <w:webHidden/>
               </w:rPr>
-              <w:instrText xml:space="preserve"> PAGEREF _Toc510040366 \h </w:instrText>
+              <w:instrText xml:space="preserve"> PAGEREF _Toc510127398 \h </w:instrText>
             </w:r>
             <w:r>
               <w:rPr>
@@ -901,7 +966,7 @@
               <w:lang w:val="en-CA" w:eastAsia="en-CA"/>
             </w:rPr>
           </w:pPr>
-          <w:hyperlink w:anchor="_Toc510040367" w:history="1">
+          <w:hyperlink w:anchor="_Toc510127399" w:history="1">
             <w:r>
               <w:rPr>
                 <w:rStyle w:val="Hyperlink"/>
@@ -928,7 +993,7 @@
                 <w:noProof/>
                 <w:webHidden/>
               </w:rPr>
-              <w:instrText xml:space="preserve"> PAGEREF _Toc510040367 \h </w:instrText>
+              <w:instrText xml:space="preserve"> PAGEREF _Toc510127399 \h </w:instrText>
             </w:r>
             <w:r>
               <w:rPr>
@@ -972,13 +1037,13 @@
               <w:lang w:val="en-CA" w:eastAsia="en-CA"/>
             </w:rPr>
           </w:pPr>
-          <w:hyperlink w:anchor="_Toc510040368" w:history="1">
+          <w:hyperlink w:anchor="_Toc510127400" w:history="1">
             <w:r>
               <w:rPr>
                 <w:rStyle w:val="Hyperlink"/>
                 <w:noProof/>
               </w:rPr>
-              <w:t>1.2 Testing</w:t>
+              <w:t>1.2 Refactoring</w:t>
             </w:r>
             <w:r>
               <w:rPr>
@@ -999,7 +1064,7 @@
                 <w:noProof/>
                 <w:webHidden/>
               </w:rPr>
-              <w:instrText xml:space="preserve"> PAGEREF _Toc510040368 \h </w:instrText>
+              <w:instrText xml:space="preserve"> PAGEREF _Toc510127400 \h </w:instrText>
             </w:r>
             <w:r>
               <w:rPr>
@@ -1043,13 +1108,13 @@
               <w:lang w:val="en-CA" w:eastAsia="en-CA"/>
             </w:rPr>
           </w:pPr>
-          <w:hyperlink w:anchor="_Toc510040369" w:history="1">
+          <w:hyperlink w:anchor="_Toc510127401" w:history="1">
             <w:r>
               <w:rPr>
                 <w:rStyle w:val="Hyperlink"/>
                 <w:noProof/>
               </w:rPr>
-              <w:t>1.3 Refactoring</w:t>
+              <w:t>1.3 Testing</w:t>
             </w:r>
             <w:r>
               <w:rPr>
@@ -1070,7 +1135,7 @@
                 <w:noProof/>
                 <w:webHidden/>
               </w:rPr>
-              <w:instrText xml:space="preserve"> PAGEREF _Toc510040369 \h </w:instrText>
+              <w:instrText xml:space="preserve"> PAGEREF _Toc510127401 \h </w:instrText>
             </w:r>
             <w:r>
               <w:rPr>
@@ -1090,7 +1155,78 @@
                 <w:noProof/>
                 <w:webHidden/>
               </w:rPr>
-              <w:t>6</w:t>
+              <w:t>4</w:t>
+            </w:r>
+            <w:r>
+              <w:rPr>
+                <w:noProof/>
+                <w:webHidden/>
+              </w:rPr>
+              <w:fldChar w:fldCharType="end"/>
+            </w:r>
+          </w:hyperlink>
+        </w:p>
+        <w:p>
+          <w:pPr>
+            <w:pStyle w:val="TOC2"/>
+            <w:tabs>
+              <w:tab w:val="right" w:leader="dot" w:pos="9350"/>
+            </w:tabs>
+            <w:rPr>
+              <w:rFonts w:asciiTheme="minorHAnsi" w:hAnsiTheme="minorHAnsi" w:cstheme="minorBidi"/>
+              <w:noProof/>
+              <w:sz w:val="22"/>
+              <w:lang w:val="en-CA" w:eastAsia="en-CA"/>
+            </w:rPr>
+          </w:pPr>
+          <w:hyperlink w:anchor="_Toc510127402" w:history="1">
+            <w:r>
+              <w:rPr>
+                <w:rStyle w:val="Hyperlink"/>
+                <w:noProof/>
+              </w:rPr>
+              <w:t>1.4 Console of Unit Tests</w:t>
+            </w:r>
+            <w:r>
+              <w:rPr>
+                <w:noProof/>
+                <w:webHidden/>
+              </w:rPr>
+              <w:tab/>
+            </w:r>
+            <w:r>
+              <w:rPr>
+                <w:noProof/>
+                <w:webHidden/>
+              </w:rPr>
+              <w:fldChar w:fldCharType="begin"/>
+            </w:r>
+            <w:r>
+              <w:rPr>
+                <w:noProof/>
+                <w:webHidden/>
+              </w:rPr>
+              <w:instrText xml:space="preserve"> PAGEREF _Toc510127402 \h </w:instrText>
+            </w:r>
+            <w:r>
+              <w:rPr>
+                <w:noProof/>
+                <w:webHidden/>
+              </w:rPr>
+            </w:r>
+            <w:r>
+              <w:rPr>
+                <w:noProof/>
+                <w:webHidden/>
+              </w:rPr>
+              <w:fldChar w:fldCharType="separate"/>
+            </w:r>
+            <w:r>
+              <w:rPr>
+                <w:noProof/>
+                <w:webHidden/>
+              </w:rPr>
+              <w:t>5</w:t>
             </w:r>
             <w:r>
               <w:rPr>
@@ -1115,13 +1251,13 @@
               <w:lang w:val="en-CA" w:eastAsia="en-CA"/>
             </w:rPr>
           </w:pPr>
-          <w:hyperlink w:anchor="_Toc510040370" w:history="1">
+          <w:hyperlink w:anchor="_Toc510127403" w:history="1">
             <w:r>
               <w:rPr>
                 <w:rStyle w:val="Hyperlink"/>
                 <w:noProof/>
               </w:rPr>
-              <w:t>2 Unit Testing Account Related Functions</w:t>
+              <w:t>2 Unit Testing Financial Account’s Related Functions</w:t>
             </w:r>
             <w:r>
               <w:rPr>
@@ -1142,7 +1278,7 @@
                 <w:noProof/>
                 <w:webHidden/>
               </w:rPr>
-              <w:instrText xml:space="preserve"> PAGEREF _Toc510040370 \h </w:instrText>
+              <w:instrText xml:space="preserve"> PAGEREF _Toc510127403 \h </w:instrText>
             </w:r>
             <w:r>
               <w:rPr>
@@ -1186,7 +1322,7 @@
               <w:lang w:val="en-CA" w:eastAsia="en-CA"/>
             </w:rPr>
           </w:pPr>
-          <w:hyperlink w:anchor="_Toc510040371" w:history="1">
+          <w:hyperlink w:anchor="_Toc510127404" w:history="1">
             <w:r>
               <w:rPr>
                 <w:rStyle w:val="Hyperlink"/>
@@ -1213,7 +1349,7 @@
                 <w:noProof/>
                 <w:webHidden/>
               </w:rPr>
-              <w:instrText xml:space="preserve"> PAGEREF _Toc510040371 \h </w:instrText>
+              <w:instrText xml:space="preserve"> PAGEREF _Toc510127404 \h </w:instrText>
             </w:r>
             <w:r>
               <w:rPr>
@@ -1257,7 +1393,7 @@
               <w:lang w:val="en-CA" w:eastAsia="en-CA"/>
             </w:rPr>
           </w:pPr>
-          <w:hyperlink w:anchor="_Toc510040372" w:history="1">
+          <w:hyperlink w:anchor="_Toc510127405" w:history="1">
             <w:r>
               <w:rPr>
                 <w:rStyle w:val="Hyperlink"/>
@@ -1284,7 +1420,7 @@
                 <w:noProof/>
                 <w:webHidden/>
               </w:rPr>
-              <w:instrText xml:space="preserve"> PAGEREF _Toc510040372 \h </w:instrText>
+              <w:instrText xml:space="preserve"> PAGEREF _Toc510127405 \h </w:instrText>
             </w:r>
             <w:r>
               <w:rPr>
@@ -1328,7 +1464,7 @@
               <w:lang w:val="en-CA" w:eastAsia="en-CA"/>
             </w:rPr>
           </w:pPr>
-          <w:hyperlink w:anchor="_Toc510040373" w:history="1">
+          <w:hyperlink w:anchor="_Toc510127406" w:history="1">
             <w:r>
               <w:rPr>
                 <w:rStyle w:val="Hyperlink"/>
@@ -1355,7 +1491,78 @@
                 <w:noProof/>
                 <w:webHidden/>
               </w:rPr>
-              <w:instrText xml:space="preserve"> PAGEREF _Toc510040373 \h </w:instrText>
+              <w:instrText xml:space="preserve"> PAGEREF _Toc510127406 \h </w:instrText>
+            </w:r>
+            <w:r>
+              <w:rPr>
+                <w:noProof/>
+                <w:webHidden/>
+              </w:rPr>
+            </w:r>
+            <w:r>
+              <w:rPr>
+                <w:noProof/>
+                <w:webHidden/>
+              </w:rPr>
+              <w:fldChar w:fldCharType="separate"/>
+            </w:r>
+            <w:r>
+              <w:rPr>
+                <w:noProof/>
+                <w:webHidden/>
+              </w:rPr>
+              <w:t>6</w:t>
+            </w:r>
+            <w:r>
+              <w:rPr>
+                <w:noProof/>
+                <w:webHidden/>
+              </w:rPr>
+              <w:fldChar w:fldCharType="end"/>
+            </w:r>
+          </w:hyperlink>
+        </w:p>
+        <w:p>
+          <w:pPr>
+            <w:pStyle w:val="TOC2"/>
+            <w:tabs>
+              <w:tab w:val="right" w:leader="dot" w:pos="9350"/>
+            </w:tabs>
+            <w:rPr>
+              <w:rFonts w:asciiTheme="minorHAnsi" w:hAnsiTheme="minorHAnsi" w:cstheme="minorBidi"/>
+              <w:noProof/>
+              <w:sz w:val="22"/>
+              <w:lang w:val="en-CA" w:eastAsia="en-CA"/>
+            </w:rPr>
+          </w:pPr>
+          <w:hyperlink w:anchor="_Toc510127407" w:history="1">
+            <w:r>
+              <w:rPr>
+                <w:rStyle w:val="Hyperlink"/>
+                <w:noProof/>
+              </w:rPr>
+              <w:t>2.4 Console of Unit Tests</w:t>
+            </w:r>
+            <w:r>
+              <w:rPr>
+                <w:noProof/>
+                <w:webHidden/>
+              </w:rPr>
+              <w:tab/>
+            </w:r>
+            <w:r>
+              <w:rPr>
+                <w:noProof/>
+                <w:webHidden/>
+              </w:rPr>
+              <w:fldChar w:fldCharType="begin"/>
+            </w:r>
+            <w:r>
+              <w:rPr>
+                <w:noProof/>
+                <w:webHidden/>
+              </w:rPr>
+              <w:instrText xml:space="preserve"> PAGEREF _Toc510127407 \h </w:instrText>
             </w:r>
             <w:r>
               <w:rPr>
@@ -1583,42 +1790,9 @@
     </w:p>
     <w:p>
       <w:pPr>
-        <w:rPr>
-          <w:b/>
-          <w:i/>
-          <w:sz w:val="36"/>
-          <w:szCs w:val="24"/>
-          <w:u w:val="single"/>
-        </w:rPr>
-      </w:pPr>
-    </w:p>
-    <w:p>
-      <w:pPr>
-        <w:rPr>
-          <w:b/>
-          <w:i/>
-          <w:sz w:val="36"/>
-          <w:szCs w:val="24"/>
-          <w:u w:val="single"/>
-        </w:rPr>
-      </w:pPr>
-    </w:p>
-    <w:p>
-      <w:pPr>
-        <w:rPr>
-          <w:b/>
-          <w:i/>
-          <w:sz w:val="36"/>
-          <w:szCs w:val="24"/>
-          <w:u w:val="single"/>
-        </w:rPr>
-      </w:pPr>
-    </w:p>
-    <w:p>
-      <w:pPr>
         <w:pStyle w:val="Heading1"/>
       </w:pPr>
-      <w:bookmarkStart w:id="1" w:name="_Toc510040366"/>
+      <w:bookmarkStart w:id="1" w:name="_Toc510127398"/>
       <w:r>
         <w:lastRenderedPageBreak/>
         <w:t xml:space="preserve">1 </w:t>
@@ -1639,7 +1813,7 @@
       <w:pPr>
         <w:pStyle w:val="Heading2"/>
       </w:pPr>
-      <w:bookmarkStart w:id="2" w:name="_Toc510040367"/>
+      <w:bookmarkStart w:id="2" w:name="_Toc510127399"/>
       <w:r>
         <w:t xml:space="preserve">1.1 </w:t>
       </w:r>
@@ -1679,10 +1853,19 @@
         <w:t>points,</w:t>
       </w:r>
       <w:r>
-        <w:t xml:space="preserve"> we developed a system where the data was received from the client, sanitized of any malicious characters, checked basic security points (1.2 Testing)</w:t>
-      </w:r>
-      <w:r>
-        <w:t xml:space="preserve">, and then the transaction was either confirmed or denied based on the security points. </w:t>
+        <w:t xml:space="preserve"> we developed a system where the data was received from the client, sanitized of any malicious characters, </w:t>
+      </w:r>
+      <w:r>
+        <w:t>checked if it was sending to an existing user, checked if the withdrawing account is linked with the logged in user,</w:t>
+      </w:r>
+      <w:r>
+        <w:t xml:space="preserve"> and then the transaction was either confirmed or denied based on the</w:t>
+      </w:r>
+      <w:r>
+        <w:t>se</w:t>
+      </w:r>
+      <w:r>
+        <w:t xml:space="preserve"> security points. </w:t>
       </w:r>
       <w:r>
         <w:t>If the transaction was successful, then we would remove the balance from the sending account and add the balance to the receiving account.</w:t>
@@ -1696,12 +1879,9 @@
       <w:pPr>
         <w:pStyle w:val="Heading2"/>
       </w:pPr>
-      <w:bookmarkStart w:id="3" w:name="_Toc510040369"/>
-      <w:r>
-        <w:t>1.2</w:t>
-      </w:r>
-      <w:r>
-        <w:t xml:space="preserve"> Refactoring</w:t>
+      <w:bookmarkStart w:id="3" w:name="_Toc510127400"/>
+      <w:r>
+        <w:t>1.2 Refactoring</w:t>
       </w:r>
       <w:bookmarkEnd w:id="3"/>
     </w:p>
@@ -1711,12 +1891,16 @@
         <w:t>While testing we came across a few small bugs that we have since fixes. But, one larger problem we had in testing was that if someone were to interrupt a transaction or the database crashed in the middle of a transaction then the database would have inconsistent data with incorrect results. So, we researched and found that there is something called SQL Transactions that allows you to disable auto-committing when dealing with databases. What this does is if there are any type of interruptions during a section of code, then it will automatically fall back to the previous version of the database. This completely solved the issue that we were having, and it also increased the speeds of our transactions by about 5%.</w:t>
       </w:r>
     </w:p>
-    <w:p/>
     <w:p>
       <w:pPr>
         <w:pStyle w:val="Heading2"/>
       </w:pPr>
-      <w:bookmarkStart w:id="4" w:name="_Toc510040368"/>
+    </w:p>
+    <w:p>
+      <w:pPr>
+        <w:pStyle w:val="Heading2"/>
+      </w:pPr>
+      <w:bookmarkStart w:id="4" w:name="_Toc510127401"/>
       <w:r>
         <w:t>1.</w:t>
       </w:r>
@@ -1762,11 +1946,6 @@
       <w:r>
         <w:t xml:space="preserve"> </w:t>
       </w:r>
-      <w:r>
-        <w:t>(Figure 1.1)</w:t>
-      </w:r>
-      <w:bookmarkStart w:id="5" w:name="_GoBack"/>
-      <w:bookmarkEnd w:id="5"/>
     </w:p>
     <w:p>
       <w:pPr>
@@ -1781,21 +1960,12 @@
           <w:noProof/>
         </w:rPr>
       </w:pPr>
-    </w:p>
-    <w:p>
-      <w:pPr>
+      <w:r>
         <w:rPr>
           <w:noProof/>
         </w:rPr>
-      </w:pPr>
-    </w:p>
-    <w:p>
-      <w:r>
-        <w:rPr>
-          <w:noProof/>
-        </w:rPr>
         <w:drawing>
-          <wp:inline distT="0" distB="0" distL="0" distR="0" wp14:anchorId="47FDDCEC" wp14:editId="58A3B06E">
+          <wp:inline distT="0" distB="0" distL="0" distR="0" wp14:anchorId="2DD4D4EE" wp14:editId="58F97CD6">
             <wp:extent cx="5603358" cy="2159742"/>
             <wp:effectExtent l="0" t="0" r="0" b="0"/>
             <wp:docPr id="1" name="Picture 1"/>
@@ -1846,67 +2016,81 @@
     </w:p>
     <w:p>
       <w:pPr>
+        <w:pStyle w:val="Heading2"/>
+      </w:pPr>
+    </w:p>
+    <w:p>
+      <w:pPr>
+        <w:pStyle w:val="Heading2"/>
+      </w:pPr>
+      <w:bookmarkStart w:id="5" w:name="_Toc510127402"/>
+      <w:r>
+        <w:t>1.</w:t>
+      </w:r>
+      <w:r>
+        <w:t>4</w:t>
+      </w:r>
+      <w:r>
+        <w:t xml:space="preserve"> </w:t>
+      </w:r>
+      <w:r>
+        <w:t>Console of Unit Tests</w:t>
+      </w:r>
+      <w:bookmarkEnd w:id="5"/>
+    </w:p>
+    <w:p>
+      <w:pPr>
+        <w:shd w:val="clear" w:color="auto" w:fill="F2F2F2" w:themeFill="background1" w:themeFillShade="F2"/>
         <w:overflowPunct/>
         <w:textAlignment w:val="auto"/>
         <w:rPr>
           <w:rFonts w:ascii="Consolas" w:eastAsiaTheme="minorHAnsi" w:hAnsi="Consolas" w:cs="Consolas"/>
-          <w:i/>
-          <w:color w:val="262626" w:themeColor="text1" w:themeTint="D9"/>
-          <w:sz w:val="22"/>
-          <w:szCs w:val="28"/>
-          <w:lang w:val="en-CA"/>
-        </w:rPr>
-      </w:pPr>
-      <w:r>
-        <w:rPr>
-          <w:rFonts w:ascii="Consolas" w:eastAsiaTheme="minorHAnsi" w:hAnsi="Consolas" w:cs="Consolas"/>
-          <w:i/>
-          <w:color w:val="262626" w:themeColor="text1" w:themeTint="D9"/>
-          <w:sz w:val="22"/>
-          <w:szCs w:val="28"/>
-          <w:lang w:val="en-CA"/>
-        </w:rPr>
-        <w:t>(</w:t>
-      </w:r>
-      <w:r>
-        <w:rPr>
-          <w:rFonts w:ascii="Consolas" w:eastAsiaTheme="minorHAnsi" w:hAnsi="Consolas" w:cs="Consolas"/>
-          <w:i/>
-          <w:color w:val="262626" w:themeColor="text1" w:themeTint="D9"/>
-          <w:sz w:val="22"/>
-          <w:szCs w:val="28"/>
-          <w:lang w:val="en-CA"/>
-        </w:rPr>
-        <w:t>Figure 1.1</w:t>
-      </w:r>
-      <w:r>
-        <w:rPr>
-          <w:rFonts w:ascii="Consolas" w:eastAsiaTheme="minorHAnsi" w:hAnsi="Consolas" w:cs="Consolas"/>
-          <w:i/>
-          <w:color w:val="262626" w:themeColor="text1" w:themeTint="D9"/>
-          <w:sz w:val="22"/>
-          <w:szCs w:val="28"/>
-          <w:lang w:val="en-CA"/>
-        </w:rPr>
-        <w:t>)</w:t>
-      </w:r>
-    </w:p>
-    <w:p>
-      <w:pPr>
-        <w:shd w:val="clear" w:color="auto" w:fill="FFFFFF" w:themeFill="background1"/>
+          <w:color w:val="262626" w:themeColor="text1" w:themeTint="D9"/>
+          <w:sz w:val="20"/>
+          <w:szCs w:val="28"/>
+          <w:lang w:val="en-CA"/>
+        </w:rPr>
+      </w:pPr>
+      <w:proofErr w:type="spellStart"/>
+      <w:r>
+        <w:rPr>
+          <w:rFonts w:ascii="Consolas" w:eastAsiaTheme="minorHAnsi" w:hAnsi="Consolas" w:cs="Consolas"/>
+          <w:color w:val="262626" w:themeColor="text1" w:themeTint="D9"/>
+          <w:sz w:val="20"/>
+          <w:szCs w:val="28"/>
+          <w:lang w:val="en-CA"/>
+        </w:rPr>
+        <w:t>PHPUnit</w:t>
+      </w:r>
+      <w:proofErr w:type="spellEnd"/>
+      <w:r>
+        <w:rPr>
+          <w:rFonts w:ascii="Consolas" w:eastAsiaTheme="minorHAnsi" w:hAnsi="Consolas" w:cs="Consolas"/>
+          <w:color w:val="262626" w:themeColor="text1" w:themeTint="D9"/>
+          <w:sz w:val="20"/>
+          <w:szCs w:val="28"/>
+          <w:lang w:val="en-CA"/>
+        </w:rPr>
+        <w:t xml:space="preserve"> 7.0.1 by Sebastian Bergmann and contributors.</w:t>
+      </w:r>
+    </w:p>
+    <w:p>
+      <w:pPr>
+        <w:shd w:val="clear" w:color="auto" w:fill="F2F2F2" w:themeFill="background1" w:themeFillShade="F2"/>
         <w:overflowPunct/>
         <w:textAlignment w:val="auto"/>
         <w:rPr>
           <w:rFonts w:ascii="Consolas" w:eastAsiaTheme="minorHAnsi" w:hAnsi="Consolas" w:cs="Consolas"/>
           <w:color w:val="262626" w:themeColor="text1" w:themeTint="D9"/>
-          <w:szCs w:val="28"/>
-          <w:lang w:val="en-CA"/>
-        </w:rPr>
-      </w:pPr>
-    </w:p>
-    <w:p>
-      <w:pPr>
-        <w:shd w:val="clear" w:color="auto" w:fill="FFFFFF" w:themeFill="background1"/>
+          <w:sz w:val="20"/>
+          <w:szCs w:val="28"/>
+          <w:lang w:val="en-CA"/>
+        </w:rPr>
+      </w:pPr>
+    </w:p>
+    <w:p>
+      <w:pPr>
+        <w:shd w:val="clear" w:color="auto" w:fill="F2F2F2" w:themeFill="background1" w:themeFillShade="F2"/>
         <w:overflowPunct/>
         <w:textAlignment w:val="auto"/>
         <w:rPr>
@@ -1917,6 +2101,46 @@
           <w:lang w:val="en-CA"/>
         </w:rPr>
       </w:pPr>
+      <w:r>
+        <w:rPr>
+          <w:rFonts w:ascii="Consolas" w:eastAsiaTheme="minorHAnsi" w:hAnsi="Consolas" w:cs="Consolas"/>
+          <w:color w:val="262626" w:themeColor="text1" w:themeTint="D9"/>
+          <w:sz w:val="20"/>
+          <w:szCs w:val="28"/>
+          <w:lang w:val="en-CA"/>
+        </w:rPr>
+        <w:t>...</w:t>
+      </w:r>
+      <w:r>
+        <w:rPr>
+          <w:rFonts w:ascii="Consolas" w:eastAsiaTheme="minorHAnsi" w:hAnsi="Consolas" w:cs="Consolas"/>
+          <w:color w:val="262626" w:themeColor="text1" w:themeTint="D9"/>
+          <w:sz w:val="20"/>
+          <w:szCs w:val="28"/>
+          <w:lang w:val="en-CA"/>
+        </w:rPr>
+        <w:t xml:space="preserve">... </w:t>
+      </w:r>
+      <w:r>
+        <w:rPr>
+          <w:rFonts w:ascii="Consolas" w:eastAsiaTheme="minorHAnsi" w:hAnsi="Consolas" w:cs="Consolas"/>
+          <w:color w:val="262626" w:themeColor="text1" w:themeTint="D9"/>
+          <w:sz w:val="20"/>
+          <w:szCs w:val="28"/>
+          <w:lang w:val="en-CA"/>
+        </w:rPr>
+        <w:t xml:space="preserve">                                      </w:t>
+      </w:r>
+      <w:r>
+        <w:rPr>
+          <w:rFonts w:ascii="Consolas" w:eastAsiaTheme="minorHAnsi" w:hAnsi="Consolas" w:cs="Consolas"/>
+          <w:color w:val="262626" w:themeColor="text1" w:themeTint="D9"/>
+          <w:sz w:val="20"/>
+          <w:szCs w:val="28"/>
+          <w:lang w:val="en-CA"/>
+        </w:rPr>
+        <w:t>6 / 6 (100%)</w:t>
+      </w:r>
     </w:p>
     <w:p>
       <w:pPr>
@@ -1931,28 +2155,6 @@
           <w:lang w:val="en-CA"/>
         </w:rPr>
       </w:pPr>
-      <w:proofErr w:type="spellStart"/>
-      <w:r>
-        <w:rPr>
-          <w:rFonts w:ascii="Consolas" w:eastAsiaTheme="minorHAnsi" w:hAnsi="Consolas" w:cs="Consolas"/>
-          <w:color w:val="262626" w:themeColor="text1" w:themeTint="D9"/>
-          <w:sz w:val="20"/>
-          <w:szCs w:val="28"/>
-          <w:lang w:val="en-CA"/>
-        </w:rPr>
-        <w:t>PHPUnit</w:t>
-      </w:r>
-      <w:proofErr w:type="spellEnd"/>
-      <w:r>
-        <w:rPr>
-          <w:rFonts w:ascii="Consolas" w:eastAsiaTheme="minorHAnsi" w:hAnsi="Consolas" w:cs="Consolas"/>
-          <w:color w:val="262626" w:themeColor="text1" w:themeTint="D9"/>
-          <w:sz w:val="20"/>
-          <w:szCs w:val="28"/>
-          <w:lang w:val="en-CA"/>
-        </w:rPr>
-        <w:t xml:space="preserve"> 7.0.1 by Sebastian Bergmann and contributors.</w:t>
-      </w:r>
     </w:p>
     <w:p>
       <w:pPr>
@@ -1967,6 +2169,16 @@
           <w:lang w:val="en-CA"/>
         </w:rPr>
       </w:pPr>
+      <w:r>
+        <w:rPr>
+          <w:rFonts w:ascii="Consolas" w:eastAsiaTheme="minorHAnsi" w:hAnsi="Consolas" w:cs="Consolas"/>
+          <w:color w:val="262626" w:themeColor="text1" w:themeTint="D9"/>
+          <w:sz w:val="20"/>
+          <w:szCs w:val="28"/>
+          <w:lang w:val="en-CA"/>
+        </w:rPr>
+        <w:t>-----Transaction A-----</w:t>
+      </w:r>
     </w:p>
     <w:p>
       <w:pPr>
@@ -1989,37 +2201,73 @@
           <w:szCs w:val="28"/>
           <w:lang w:val="en-CA"/>
         </w:rPr>
-        <w:t>...</w:t>
-      </w:r>
-      <w:r>
-        <w:rPr>
-          <w:rFonts w:ascii="Consolas" w:eastAsiaTheme="minorHAnsi" w:hAnsi="Consolas" w:cs="Consolas"/>
-          <w:color w:val="262626" w:themeColor="text1" w:themeTint="D9"/>
-          <w:sz w:val="20"/>
-          <w:szCs w:val="28"/>
-          <w:lang w:val="en-CA"/>
-        </w:rPr>
-        <w:t xml:space="preserve">... </w:t>
-      </w:r>
-      <w:r>
-        <w:rPr>
-          <w:rFonts w:ascii="Consolas" w:eastAsiaTheme="minorHAnsi" w:hAnsi="Consolas" w:cs="Consolas"/>
-          <w:color w:val="262626" w:themeColor="text1" w:themeTint="D9"/>
-          <w:sz w:val="20"/>
-          <w:szCs w:val="28"/>
-          <w:lang w:val="en-CA"/>
-        </w:rPr>
-        <w:t xml:space="preserve">                                      </w:t>
-      </w:r>
-      <w:r>
-        <w:rPr>
-          <w:rFonts w:ascii="Consolas" w:eastAsiaTheme="minorHAnsi" w:hAnsi="Consolas" w:cs="Consolas"/>
-          <w:color w:val="262626" w:themeColor="text1" w:themeTint="D9"/>
-          <w:sz w:val="20"/>
-          <w:szCs w:val="28"/>
-          <w:lang w:val="en-CA"/>
-        </w:rPr>
-        <w:t>6 / 6 (100%)</w:t>
+        <w:t xml:space="preserve"> Sent </w:t>
+      </w:r>
+      <w:proofErr w:type="gramStart"/>
+      <w:r>
+        <w:rPr>
+          <w:rFonts w:ascii="Consolas" w:eastAsiaTheme="minorHAnsi" w:hAnsi="Consolas" w:cs="Consolas"/>
+          <w:color w:val="262626" w:themeColor="text1" w:themeTint="D9"/>
+          <w:sz w:val="20"/>
+          <w:szCs w:val="28"/>
+          <w:lang w:val="en-CA"/>
+        </w:rPr>
+        <w:t>Transaction(</w:t>
+      </w:r>
+      <w:proofErr w:type="gramEnd"/>
+      <w:r>
+        <w:rPr>
+          <w:rFonts w:ascii="Consolas" w:eastAsiaTheme="minorHAnsi" w:hAnsi="Consolas" w:cs="Consolas"/>
+          <w:color w:val="262626" w:themeColor="text1" w:themeTint="D9"/>
+          <w:sz w:val="20"/>
+          <w:szCs w:val="28"/>
+          <w:lang w:val="en-CA"/>
+        </w:rPr>
+        <w:t>'</w:t>
+      </w:r>
+      <w:proofErr w:type="spellStart"/>
+      <w:r>
+        <w:rPr>
+          <w:rFonts w:ascii="Consolas" w:eastAsiaTheme="minorHAnsi" w:hAnsi="Consolas" w:cs="Consolas"/>
+          <w:color w:val="262626" w:themeColor="text1" w:themeTint="D9"/>
+          <w:sz w:val="20"/>
+          <w:szCs w:val="28"/>
+          <w:lang w:val="en-CA"/>
+        </w:rPr>
+        <w:t>jordems</w:t>
+      </w:r>
+      <w:proofErr w:type="spellEnd"/>
+      <w:r>
+        <w:rPr>
+          <w:rFonts w:ascii="Consolas" w:eastAsiaTheme="minorHAnsi" w:hAnsi="Consolas" w:cs="Consolas"/>
+          <w:color w:val="262626" w:themeColor="text1" w:themeTint="D9"/>
+          <w:sz w:val="20"/>
+          <w:szCs w:val="28"/>
+          <w:lang w:val="en-CA"/>
+        </w:rPr>
+        <w:t>', 12.12, "Money Owed", 36) in format(</w:t>
+      </w:r>
+      <w:proofErr w:type="spellStart"/>
+      <w:r>
+        <w:rPr>
+          <w:rFonts w:ascii="Consolas" w:eastAsiaTheme="minorHAnsi" w:hAnsi="Consolas" w:cs="Consolas"/>
+          <w:color w:val="262626" w:themeColor="text1" w:themeTint="D9"/>
+          <w:sz w:val="20"/>
+          <w:szCs w:val="28"/>
+          <w:lang w:val="en-CA"/>
+        </w:rPr>
+        <w:t>tousername,amount,reason,fromaccountid</w:t>
+      </w:r>
+      <w:proofErr w:type="spellEnd"/>
+      <w:r>
+        <w:rPr>
+          <w:rFonts w:ascii="Consolas" w:eastAsiaTheme="minorHAnsi" w:hAnsi="Consolas" w:cs="Consolas"/>
+          <w:color w:val="262626" w:themeColor="text1" w:themeTint="D9"/>
+          <w:sz w:val="20"/>
+          <w:szCs w:val="28"/>
+          <w:lang w:val="en-CA"/>
+        </w:rPr>
+        <w:t>)</w:t>
       </w:r>
     </w:p>
     <w:p>
@@ -2035,6 +2283,16 @@
           <w:lang w:val="en-CA"/>
         </w:rPr>
       </w:pPr>
+      <w:r>
+        <w:rPr>
+          <w:rFonts w:ascii="Consolas" w:eastAsiaTheme="minorHAnsi" w:hAnsi="Consolas" w:cs="Consolas"/>
+          <w:color w:val="262626" w:themeColor="text1" w:themeTint="D9"/>
+          <w:sz w:val="20"/>
+          <w:szCs w:val="28"/>
+          <w:lang w:val="en-CA"/>
+        </w:rPr>
+        <w:t xml:space="preserve"> ***Expecting Successful Transaction***</w:t>
+      </w:r>
     </w:p>
     <w:p>
       <w:pPr>
@@ -2057,7 +2315,7 @@
           <w:szCs w:val="28"/>
           <w:lang w:val="en-CA"/>
         </w:rPr>
-        <w:t>-----Transaction A-----</w:t>
+        <w:t xml:space="preserve"> Transaction A's Request is Successful</w:t>
       </w:r>
     </w:p>
     <w:p>
@@ -2068,87 +2326,11 @@
         <w:rPr>
           <w:rFonts w:ascii="Consolas" w:eastAsiaTheme="minorHAnsi" w:hAnsi="Consolas" w:cs="Consolas"/>
           <w:color w:val="262626" w:themeColor="text1" w:themeTint="D9"/>
-          <w:sz w:val="20"/>
-          <w:szCs w:val="28"/>
-          <w:lang w:val="en-CA"/>
-        </w:rPr>
-      </w:pPr>
-      <w:r>
-        <w:rPr>
-          <w:rFonts w:ascii="Consolas" w:eastAsiaTheme="minorHAnsi" w:hAnsi="Consolas" w:cs="Consolas"/>
-          <w:color w:val="262626" w:themeColor="text1" w:themeTint="D9"/>
-          <w:sz w:val="20"/>
-          <w:szCs w:val="28"/>
-          <w:lang w:val="en-CA"/>
-        </w:rPr>
-        <w:t xml:space="preserve"> Sent </w:t>
-      </w:r>
-      <w:proofErr w:type="gramStart"/>
-      <w:r>
-        <w:rPr>
-          <w:rFonts w:ascii="Consolas" w:eastAsiaTheme="minorHAnsi" w:hAnsi="Consolas" w:cs="Consolas"/>
-          <w:color w:val="262626" w:themeColor="text1" w:themeTint="D9"/>
-          <w:sz w:val="20"/>
-          <w:szCs w:val="28"/>
-          <w:lang w:val="en-CA"/>
-        </w:rPr>
-        <w:t>Transaction(</w:t>
-      </w:r>
-      <w:proofErr w:type="gramEnd"/>
-      <w:r>
-        <w:rPr>
-          <w:rFonts w:ascii="Consolas" w:eastAsiaTheme="minorHAnsi" w:hAnsi="Consolas" w:cs="Consolas"/>
-          <w:color w:val="262626" w:themeColor="text1" w:themeTint="D9"/>
-          <w:sz w:val="20"/>
-          <w:szCs w:val="28"/>
-          <w:lang w:val="en-CA"/>
-        </w:rPr>
-        <w:t>'</w:t>
-      </w:r>
-      <w:proofErr w:type="spellStart"/>
-      <w:r>
-        <w:rPr>
-          <w:rFonts w:ascii="Consolas" w:eastAsiaTheme="minorHAnsi" w:hAnsi="Consolas" w:cs="Consolas"/>
-          <w:color w:val="262626" w:themeColor="text1" w:themeTint="D9"/>
-          <w:sz w:val="20"/>
-          <w:szCs w:val="28"/>
-          <w:lang w:val="en-CA"/>
-        </w:rPr>
-        <w:t>jordems</w:t>
-      </w:r>
-      <w:proofErr w:type="spellEnd"/>
-      <w:r>
-        <w:rPr>
-          <w:rFonts w:ascii="Consolas" w:eastAsiaTheme="minorHAnsi" w:hAnsi="Consolas" w:cs="Consolas"/>
-          <w:color w:val="262626" w:themeColor="text1" w:themeTint="D9"/>
-          <w:sz w:val="20"/>
-          <w:szCs w:val="28"/>
-          <w:lang w:val="en-CA"/>
-        </w:rPr>
-        <w:t>', 12.12, "Money Owed", 36) in format(</w:t>
-      </w:r>
-      <w:proofErr w:type="spellStart"/>
-      <w:r>
-        <w:rPr>
-          <w:rFonts w:ascii="Consolas" w:eastAsiaTheme="minorHAnsi" w:hAnsi="Consolas" w:cs="Consolas"/>
-          <w:color w:val="262626" w:themeColor="text1" w:themeTint="D9"/>
-          <w:sz w:val="20"/>
-          <w:szCs w:val="28"/>
-          <w:lang w:val="en-CA"/>
-        </w:rPr>
-        <w:t>tousername,amount,reason,fromaccountid</w:t>
-      </w:r>
-      <w:proofErr w:type="spellEnd"/>
-      <w:r>
-        <w:rPr>
-          <w:rFonts w:ascii="Consolas" w:eastAsiaTheme="minorHAnsi" w:hAnsi="Consolas" w:cs="Consolas"/>
-          <w:color w:val="262626" w:themeColor="text1" w:themeTint="D9"/>
-          <w:sz w:val="20"/>
-          <w:szCs w:val="28"/>
-          <w:lang w:val="en-CA"/>
-        </w:rPr>
-        <w:t>)</w:t>
-      </w:r>
+          <w:sz w:val="18"/>
+          <w:szCs w:val="28"/>
+          <w:lang w:val="en-CA"/>
+        </w:rPr>
+      </w:pPr>
     </w:p>
     <w:p>
       <w:pPr>
@@ -2167,11 +2349,21 @@
         <w:rPr>
           <w:rFonts w:ascii="Consolas" w:eastAsiaTheme="minorHAnsi" w:hAnsi="Consolas" w:cs="Consolas"/>
           <w:color w:val="262626" w:themeColor="text1" w:themeTint="D9"/>
-          <w:sz w:val="20"/>
-          <w:szCs w:val="28"/>
-          <w:lang w:val="en-CA"/>
-        </w:rPr>
-        <w:t xml:space="preserve"> ***Expecting Successful Transaction***</w:t>
+          <w:sz w:val="18"/>
+          <w:szCs w:val="28"/>
+          <w:lang w:val="en-CA"/>
+        </w:rPr>
+        <w:t xml:space="preserve"> </w:t>
+      </w:r>
+      <w:r>
+        <w:rPr>
+          <w:rFonts w:ascii="Consolas" w:eastAsiaTheme="minorHAnsi" w:hAnsi="Consolas" w:cs="Consolas"/>
+          <w:color w:val="262626" w:themeColor="text1" w:themeTint="D9"/>
+          <w:sz w:val="20"/>
+          <w:szCs w:val="28"/>
+          <w:lang w:val="en-CA"/>
+        </w:rPr>
+        <w:t>--Verifying with Database's Account Data--</w:t>
       </w:r>
     </w:p>
     <w:p>
@@ -2195,7 +2387,29 @@
           <w:szCs w:val="28"/>
           <w:lang w:val="en-CA"/>
         </w:rPr>
-        <w:t xml:space="preserve"> Transaction A's Request is Successful</w:t>
+        <w:t xml:space="preserve">  </w:t>
+      </w:r>
+      <w:proofErr w:type="spellStart"/>
+      <w:r>
+        <w:rPr>
+          <w:rFonts w:ascii="Consolas" w:eastAsiaTheme="minorHAnsi" w:hAnsi="Consolas" w:cs="Consolas"/>
+          <w:color w:val="262626" w:themeColor="text1" w:themeTint="D9"/>
+          <w:sz w:val="20"/>
+          <w:szCs w:val="28"/>
+          <w:lang w:val="en-CA"/>
+        </w:rPr>
+        <w:t>FromAccount</w:t>
+      </w:r>
+      <w:proofErr w:type="spellEnd"/>
+      <w:r>
+        <w:rPr>
+          <w:rFonts w:ascii="Consolas" w:eastAsiaTheme="minorHAnsi" w:hAnsi="Consolas" w:cs="Consolas"/>
+          <w:color w:val="262626" w:themeColor="text1" w:themeTint="D9"/>
+          <w:sz w:val="20"/>
+          <w:szCs w:val="28"/>
+          <w:lang w:val="en-CA"/>
+        </w:rPr>
+        <w:t xml:space="preserve"> Balance Before: $5000</w:t>
       </w:r>
     </w:p>
     <w:p>
@@ -2206,11 +2420,43 @@
         <w:rPr>
           <w:rFonts w:ascii="Consolas" w:eastAsiaTheme="minorHAnsi" w:hAnsi="Consolas" w:cs="Consolas"/>
           <w:color w:val="262626" w:themeColor="text1" w:themeTint="D9"/>
-          <w:sz w:val="18"/>
-          <w:szCs w:val="28"/>
-          <w:lang w:val="en-CA"/>
-        </w:rPr>
-      </w:pPr>
+          <w:sz w:val="20"/>
+          <w:szCs w:val="28"/>
+          <w:lang w:val="en-CA"/>
+        </w:rPr>
+      </w:pPr>
+      <w:r>
+        <w:rPr>
+          <w:rFonts w:ascii="Consolas" w:eastAsiaTheme="minorHAnsi" w:hAnsi="Consolas" w:cs="Consolas"/>
+          <w:color w:val="262626" w:themeColor="text1" w:themeTint="D9"/>
+          <w:sz w:val="20"/>
+          <w:szCs w:val="28"/>
+          <w:lang w:val="en-CA"/>
+        </w:rPr>
+        <w:t xml:space="preserve">  </w:t>
+      </w:r>
+      <w:proofErr w:type="spellStart"/>
+      <w:r>
+        <w:rPr>
+          <w:rFonts w:ascii="Consolas" w:eastAsiaTheme="minorHAnsi" w:hAnsi="Consolas" w:cs="Consolas"/>
+          <w:color w:val="262626" w:themeColor="text1" w:themeTint="D9"/>
+          <w:sz w:val="20"/>
+          <w:szCs w:val="28"/>
+          <w:lang w:val="en-CA"/>
+        </w:rPr>
+        <w:t>FromAccount</w:t>
+      </w:r>
+      <w:proofErr w:type="spellEnd"/>
+      <w:r>
+        <w:rPr>
+          <w:rFonts w:ascii="Consolas" w:eastAsiaTheme="minorHAnsi" w:hAnsi="Consolas" w:cs="Consolas"/>
+          <w:color w:val="262626" w:themeColor="text1" w:themeTint="D9"/>
+          <w:sz w:val="20"/>
+          <w:szCs w:val="28"/>
+          <w:lang w:val="en-CA"/>
+        </w:rPr>
+        <w:t xml:space="preserve"> Balance After: $4987.88</w:t>
+      </w:r>
     </w:p>
     <w:p>
       <w:pPr>
@@ -2229,21 +2475,11 @@
         <w:rPr>
           <w:rFonts w:ascii="Consolas" w:eastAsiaTheme="minorHAnsi" w:hAnsi="Consolas" w:cs="Consolas"/>
           <w:color w:val="262626" w:themeColor="text1" w:themeTint="D9"/>
-          <w:sz w:val="18"/>
-          <w:szCs w:val="28"/>
-          <w:lang w:val="en-CA"/>
-        </w:rPr>
-        <w:t xml:space="preserve"> </w:t>
-      </w:r>
-      <w:r>
-        <w:rPr>
-          <w:rFonts w:ascii="Consolas" w:eastAsiaTheme="minorHAnsi" w:hAnsi="Consolas" w:cs="Consolas"/>
-          <w:color w:val="262626" w:themeColor="text1" w:themeTint="D9"/>
-          <w:sz w:val="20"/>
-          <w:szCs w:val="28"/>
-          <w:lang w:val="en-CA"/>
-        </w:rPr>
-        <w:t>--Verifying with Database's Account Data--</w:t>
+          <w:sz w:val="20"/>
+          <w:szCs w:val="28"/>
+          <w:lang w:val="en-CA"/>
+        </w:rPr>
+        <w:t xml:space="preserve">  Amount withdrew: $12.12</w:t>
       </w:r>
     </w:p>
     <w:p>
@@ -2278,7 +2514,7 @@
           <w:szCs w:val="28"/>
           <w:lang w:val="en-CA"/>
         </w:rPr>
-        <w:t>FromAccount</w:t>
+        <w:t>ToAccount</w:t>
       </w:r>
       <w:proofErr w:type="spellEnd"/>
       <w:r>
@@ -2289,7 +2525,7 @@
           <w:szCs w:val="28"/>
           <w:lang w:val="en-CA"/>
         </w:rPr>
-        <w:t xml:space="preserve"> Balance Before: $5000</w:t>
+        <w:t xml:space="preserve"> Balance Before: $416.38</w:t>
       </w:r>
     </w:p>
     <w:p>
@@ -2324,7 +2560,7 @@
           <w:szCs w:val="28"/>
           <w:lang w:val="en-CA"/>
         </w:rPr>
-        <w:t>FromAccount</w:t>
+        <w:t>ToAccount</w:t>
       </w:r>
       <w:proofErr w:type="spellEnd"/>
       <w:r>
@@ -2335,7 +2571,7 @@
           <w:szCs w:val="28"/>
           <w:lang w:val="en-CA"/>
         </w:rPr>
-        <w:t xml:space="preserve"> Balance After: $4987.88</w:t>
+        <w:t xml:space="preserve"> Balance After: $428.5</w:t>
       </w:r>
     </w:p>
     <w:p>
@@ -2359,7 +2595,7 @@
           <w:szCs w:val="28"/>
           <w:lang w:val="en-CA"/>
         </w:rPr>
-        <w:t xml:space="preserve">  Amount withdrew: $12.12</w:t>
+        <w:t xml:space="preserve">  Amount deposited: $12.12</w:t>
       </w:r>
     </w:p>
     <w:p>
@@ -2383,30 +2619,20 @@
           <w:szCs w:val="28"/>
           <w:lang w:val="en-CA"/>
         </w:rPr>
-        <w:t xml:space="preserve">  </w:t>
-      </w:r>
-      <w:proofErr w:type="spellStart"/>
-      <w:r>
-        <w:rPr>
-          <w:rFonts w:ascii="Consolas" w:eastAsiaTheme="minorHAnsi" w:hAnsi="Consolas" w:cs="Consolas"/>
-          <w:color w:val="262626" w:themeColor="text1" w:themeTint="D9"/>
-          <w:sz w:val="20"/>
-          <w:szCs w:val="28"/>
-          <w:lang w:val="en-CA"/>
-        </w:rPr>
-        <w:t>ToAccount</w:t>
-      </w:r>
-      <w:proofErr w:type="spellEnd"/>
-      <w:r>
-        <w:rPr>
-          <w:rFonts w:ascii="Consolas" w:eastAsiaTheme="minorHAnsi" w:hAnsi="Consolas" w:cs="Consolas"/>
-          <w:color w:val="262626" w:themeColor="text1" w:themeTint="D9"/>
-          <w:sz w:val="20"/>
-          <w:szCs w:val="28"/>
-          <w:lang w:val="en-CA"/>
-        </w:rPr>
-        <w:t xml:space="preserve"> Balance Before: $416.38</w:t>
-      </w:r>
+        <w:t xml:space="preserve">-----Transaction A's Test is </w:t>
+      </w:r>
+      <w:proofErr w:type="gramStart"/>
+      <w:r>
+        <w:rPr>
+          <w:rFonts w:ascii="Consolas" w:eastAsiaTheme="minorHAnsi" w:hAnsi="Consolas" w:cs="Consolas"/>
+          <w:color w:val="262626" w:themeColor="text1" w:themeTint="D9"/>
+          <w:sz w:val="20"/>
+          <w:szCs w:val="28"/>
+          <w:lang w:val="en-CA"/>
+        </w:rPr>
+        <w:t>SUCCESSFUL!-----</w:t>
+      </w:r>
+      <w:proofErr w:type="gramEnd"/>
     </w:p>
     <w:p>
       <w:pPr>
@@ -2421,38 +2647,6 @@
           <w:lang w:val="en-CA"/>
         </w:rPr>
       </w:pPr>
-      <w:r>
-        <w:rPr>
-          <w:rFonts w:ascii="Consolas" w:eastAsiaTheme="minorHAnsi" w:hAnsi="Consolas" w:cs="Consolas"/>
-          <w:color w:val="262626" w:themeColor="text1" w:themeTint="D9"/>
-          <w:sz w:val="20"/>
-          <w:szCs w:val="28"/>
-          <w:lang w:val="en-CA"/>
-        </w:rPr>
-        <w:t xml:space="preserve">  </w:t>
-      </w:r>
-      <w:proofErr w:type="spellStart"/>
-      <w:r>
-        <w:rPr>
-          <w:rFonts w:ascii="Consolas" w:eastAsiaTheme="minorHAnsi" w:hAnsi="Consolas" w:cs="Consolas"/>
-          <w:color w:val="262626" w:themeColor="text1" w:themeTint="D9"/>
-          <w:sz w:val="20"/>
-          <w:szCs w:val="28"/>
-          <w:lang w:val="en-CA"/>
-        </w:rPr>
-        <w:t>ToAccount</w:t>
-      </w:r>
-      <w:proofErr w:type="spellEnd"/>
-      <w:r>
-        <w:rPr>
-          <w:rFonts w:ascii="Consolas" w:eastAsiaTheme="minorHAnsi" w:hAnsi="Consolas" w:cs="Consolas"/>
-          <w:color w:val="262626" w:themeColor="text1" w:themeTint="D9"/>
-          <w:sz w:val="20"/>
-          <w:szCs w:val="28"/>
-          <w:lang w:val="en-CA"/>
-        </w:rPr>
-        <w:t xml:space="preserve"> Balance After: $428.5</w:t>
-      </w:r>
     </w:p>
     <w:p>
       <w:pPr>
@@ -2467,16 +2661,6 @@
           <w:lang w:val="en-CA"/>
         </w:rPr>
       </w:pPr>
-      <w:r>
-        <w:rPr>
-          <w:rFonts w:ascii="Consolas" w:eastAsiaTheme="minorHAnsi" w:hAnsi="Consolas" w:cs="Consolas"/>
-          <w:color w:val="262626" w:themeColor="text1" w:themeTint="D9"/>
-          <w:sz w:val="20"/>
-          <w:szCs w:val="28"/>
-          <w:lang w:val="en-CA"/>
-        </w:rPr>
-        <w:t xml:space="preserve">  Amount deposited: $12.12</w:t>
-      </w:r>
     </w:p>
     <w:p>
       <w:pPr>
@@ -2499,20 +2683,8 @@
           <w:szCs w:val="28"/>
           <w:lang w:val="en-CA"/>
         </w:rPr>
-        <w:t xml:space="preserve">-----Transaction A's Test is </w:t>
-      </w:r>
-      <w:proofErr w:type="gramStart"/>
-      <w:r>
-        <w:rPr>
-          <w:rFonts w:ascii="Consolas" w:eastAsiaTheme="minorHAnsi" w:hAnsi="Consolas" w:cs="Consolas"/>
-          <w:color w:val="262626" w:themeColor="text1" w:themeTint="D9"/>
-          <w:sz w:val="20"/>
-          <w:szCs w:val="28"/>
-          <w:lang w:val="en-CA"/>
-        </w:rPr>
-        <w:t>SUCCESSFUL!-----</w:t>
-      </w:r>
-      <w:proofErr w:type="gramEnd"/>
+        <w:t>-----Transaction B-----</w:t>
+      </w:r>
     </w:p>
     <w:p>
       <w:pPr>
@@ -2527,6 +2699,82 @@
           <w:lang w:val="en-CA"/>
         </w:rPr>
       </w:pPr>
+      <w:r>
+        <w:rPr>
+          <w:rFonts w:ascii="Consolas" w:eastAsiaTheme="minorHAnsi" w:hAnsi="Consolas" w:cs="Consolas"/>
+          <w:color w:val="262626" w:themeColor="text1" w:themeTint="D9"/>
+          <w:sz w:val="20"/>
+          <w:szCs w:val="28"/>
+          <w:lang w:val="en-CA"/>
+        </w:rPr>
+        <w:t xml:space="preserve"> Sent </w:t>
+      </w:r>
+      <w:proofErr w:type="gramStart"/>
+      <w:r>
+        <w:rPr>
+          <w:rFonts w:ascii="Consolas" w:eastAsiaTheme="minorHAnsi" w:hAnsi="Consolas" w:cs="Consolas"/>
+          <w:color w:val="262626" w:themeColor="text1" w:themeTint="D9"/>
+          <w:sz w:val="20"/>
+          <w:szCs w:val="28"/>
+          <w:lang w:val="en-CA"/>
+        </w:rPr>
+        <w:t>Transaction(</w:t>
+      </w:r>
+      <w:proofErr w:type="gramEnd"/>
+      <w:r>
+        <w:rPr>
+          <w:rFonts w:ascii="Consolas" w:eastAsiaTheme="minorHAnsi" w:hAnsi="Consolas" w:cs="Consolas"/>
+          <w:color w:val="262626" w:themeColor="text1" w:themeTint="D9"/>
+          <w:sz w:val="20"/>
+          <w:szCs w:val="28"/>
+          <w:lang w:val="en-CA"/>
+        </w:rPr>
+        <w:t>'</w:t>
+      </w:r>
+      <w:proofErr w:type="spellStart"/>
+      <w:r>
+        <w:rPr>
+          <w:rFonts w:ascii="Consolas" w:eastAsiaTheme="minorHAnsi" w:hAnsi="Consolas" w:cs="Consolas"/>
+          <w:color w:val="262626" w:themeColor="text1" w:themeTint="D9"/>
+          <w:sz w:val="20"/>
+          <w:szCs w:val="28"/>
+          <w:lang w:val="en-CA"/>
+        </w:rPr>
+        <w:t>NOtExistentUser</w:t>
+      </w:r>
+      <w:proofErr w:type="spellEnd"/>
+      <w:r>
+        <w:rPr>
+          <w:rFonts w:ascii="Consolas" w:eastAsiaTheme="minorHAnsi" w:hAnsi="Consolas" w:cs="Consolas"/>
+          <w:color w:val="262626" w:themeColor="text1" w:themeTint="D9"/>
+          <w:sz w:val="20"/>
+          <w:szCs w:val="28"/>
+          <w:lang w:val="en-CA"/>
+        </w:rPr>
+        <w:t>', 12.12, "Money Owed", 36) in format(</w:t>
+      </w:r>
+      <w:proofErr w:type="spellStart"/>
+      <w:r>
+        <w:rPr>
+          <w:rFonts w:ascii="Consolas" w:eastAsiaTheme="minorHAnsi" w:hAnsi="Consolas" w:cs="Consolas"/>
+          <w:color w:val="262626" w:themeColor="text1" w:themeTint="D9"/>
+          <w:sz w:val="20"/>
+          <w:szCs w:val="28"/>
+          <w:lang w:val="en-CA"/>
+        </w:rPr>
+        <w:t>tousername,amount,reason,fromaccountid</w:t>
+      </w:r>
+      <w:proofErr w:type="spellEnd"/>
+      <w:r>
+        <w:rPr>
+          <w:rFonts w:ascii="Consolas" w:eastAsiaTheme="minorHAnsi" w:hAnsi="Consolas" w:cs="Consolas"/>
+          <w:color w:val="262626" w:themeColor="text1" w:themeTint="D9"/>
+          <w:sz w:val="20"/>
+          <w:szCs w:val="28"/>
+          <w:lang w:val="en-CA"/>
+        </w:rPr>
+        <w:t>)</w:t>
+      </w:r>
     </w:p>
     <w:p>
       <w:pPr>
@@ -2541,6 +2789,16 @@
           <w:lang w:val="en-CA"/>
         </w:rPr>
       </w:pPr>
+      <w:r>
+        <w:rPr>
+          <w:rFonts w:ascii="Consolas" w:eastAsiaTheme="minorHAnsi" w:hAnsi="Consolas" w:cs="Consolas"/>
+          <w:color w:val="262626" w:themeColor="text1" w:themeTint="D9"/>
+          <w:sz w:val="20"/>
+          <w:szCs w:val="28"/>
+          <w:lang w:val="en-CA"/>
+        </w:rPr>
+        <w:t xml:space="preserve"> ***Expecting Failed Transaction as Username Doesn't Exist***</w:t>
+      </w:r>
     </w:p>
     <w:p>
       <w:pPr>
@@ -2563,7 +2821,7 @@
           <w:szCs w:val="28"/>
           <w:lang w:val="en-CA"/>
         </w:rPr>
-        <w:t>-----Transaction B-----</w:t>
+        <w:t xml:space="preserve">  Transaction B Failed, Receiving Username Doesn't exist or Doesn't have a main Account</w:t>
       </w:r>
     </w:p>
     <w:p>
@@ -2587,29 +2845,7 @@
           <w:szCs w:val="28"/>
           <w:lang w:val="en-CA"/>
         </w:rPr>
-        <w:t xml:space="preserve"> Sent </w:t>
-      </w:r>
-      <w:proofErr w:type="gramStart"/>
-      <w:r>
-        <w:rPr>
-          <w:rFonts w:ascii="Consolas" w:eastAsiaTheme="minorHAnsi" w:hAnsi="Consolas" w:cs="Consolas"/>
-          <w:color w:val="262626" w:themeColor="text1" w:themeTint="D9"/>
-          <w:sz w:val="20"/>
-          <w:szCs w:val="28"/>
-          <w:lang w:val="en-CA"/>
-        </w:rPr>
-        <w:t>Transaction(</w:t>
-      </w:r>
-      <w:proofErr w:type="gramEnd"/>
-      <w:r>
-        <w:rPr>
-          <w:rFonts w:ascii="Consolas" w:eastAsiaTheme="minorHAnsi" w:hAnsi="Consolas" w:cs="Consolas"/>
-          <w:color w:val="262626" w:themeColor="text1" w:themeTint="D9"/>
-          <w:sz w:val="20"/>
-          <w:szCs w:val="28"/>
-          <w:lang w:val="en-CA"/>
-        </w:rPr>
-        <w:t>'</w:t>
+        <w:t xml:space="preserve">  </w:t>
       </w:r>
       <w:proofErr w:type="spellStart"/>
       <w:r>
@@ -2620,7 +2856,7 @@
           <w:szCs w:val="28"/>
           <w:lang w:val="en-CA"/>
         </w:rPr>
-        <w:t>NOtExistentUser</w:t>
+        <w:t>FromAccount</w:t>
       </w:r>
       <w:proofErr w:type="spellEnd"/>
       <w:r>
@@ -2631,29 +2867,7 @@
           <w:szCs w:val="28"/>
           <w:lang w:val="en-CA"/>
         </w:rPr>
-        <w:t>', 12.12, "Money Owed", 36) in format(</w:t>
-      </w:r>
-      <w:proofErr w:type="spellStart"/>
-      <w:r>
-        <w:rPr>
-          <w:rFonts w:ascii="Consolas" w:eastAsiaTheme="minorHAnsi" w:hAnsi="Consolas" w:cs="Consolas"/>
-          <w:color w:val="262626" w:themeColor="text1" w:themeTint="D9"/>
-          <w:sz w:val="20"/>
-          <w:szCs w:val="28"/>
-          <w:lang w:val="en-CA"/>
-        </w:rPr>
-        <w:t>tousername,amount,reason,fromaccountid</w:t>
-      </w:r>
-      <w:proofErr w:type="spellEnd"/>
-      <w:r>
-        <w:rPr>
-          <w:rFonts w:ascii="Consolas" w:eastAsiaTheme="minorHAnsi" w:hAnsi="Consolas" w:cs="Consolas"/>
-          <w:color w:val="262626" w:themeColor="text1" w:themeTint="D9"/>
-          <w:sz w:val="20"/>
-          <w:szCs w:val="28"/>
-          <w:lang w:val="en-CA"/>
-        </w:rPr>
-        <w:t>)</w:t>
+        <w:t xml:space="preserve"> Balance Before: $5000</w:t>
       </w:r>
     </w:p>
     <w:p>
@@ -2677,7 +2891,29 @@
           <w:szCs w:val="28"/>
           <w:lang w:val="en-CA"/>
         </w:rPr>
-        <w:t xml:space="preserve"> ***Expecting Failed Transaction as Username Doesn't Exist***</w:t>
+        <w:t xml:space="preserve">  </w:t>
+      </w:r>
+      <w:proofErr w:type="spellStart"/>
+      <w:r>
+        <w:rPr>
+          <w:rFonts w:ascii="Consolas" w:eastAsiaTheme="minorHAnsi" w:hAnsi="Consolas" w:cs="Consolas"/>
+          <w:color w:val="262626" w:themeColor="text1" w:themeTint="D9"/>
+          <w:sz w:val="20"/>
+          <w:szCs w:val="28"/>
+          <w:lang w:val="en-CA"/>
+        </w:rPr>
+        <w:t>FromAccount</w:t>
+      </w:r>
+      <w:proofErr w:type="spellEnd"/>
+      <w:r>
+        <w:rPr>
+          <w:rFonts w:ascii="Consolas" w:eastAsiaTheme="minorHAnsi" w:hAnsi="Consolas" w:cs="Consolas"/>
+          <w:color w:val="262626" w:themeColor="text1" w:themeTint="D9"/>
+          <w:sz w:val="20"/>
+          <w:szCs w:val="28"/>
+          <w:lang w:val="en-CA"/>
+        </w:rPr>
+        <w:t xml:space="preserve"> Balance After: $5000</w:t>
       </w:r>
     </w:p>
     <w:p>
@@ -2701,7 +2937,7 @@
           <w:szCs w:val="28"/>
           <w:lang w:val="en-CA"/>
         </w:rPr>
-        <w:t xml:space="preserve">  Transaction B Failed, Receiving Username Doesn't exist or Doesn't have a main Account</w:t>
+        <w:t xml:space="preserve">  Amount withdrew: $0</w:t>
       </w:r>
     </w:p>
     <w:p>
@@ -2725,30 +2961,20 @@
           <w:szCs w:val="28"/>
           <w:lang w:val="en-CA"/>
         </w:rPr>
-        <w:t xml:space="preserve">  </w:t>
-      </w:r>
-      <w:proofErr w:type="spellStart"/>
-      <w:r>
-        <w:rPr>
-          <w:rFonts w:ascii="Consolas" w:eastAsiaTheme="minorHAnsi" w:hAnsi="Consolas" w:cs="Consolas"/>
-          <w:color w:val="262626" w:themeColor="text1" w:themeTint="D9"/>
-          <w:sz w:val="20"/>
-          <w:szCs w:val="28"/>
-          <w:lang w:val="en-CA"/>
-        </w:rPr>
-        <w:t>FromAccount</w:t>
-      </w:r>
-      <w:proofErr w:type="spellEnd"/>
-      <w:r>
-        <w:rPr>
-          <w:rFonts w:ascii="Consolas" w:eastAsiaTheme="minorHAnsi" w:hAnsi="Consolas" w:cs="Consolas"/>
-          <w:color w:val="262626" w:themeColor="text1" w:themeTint="D9"/>
-          <w:sz w:val="20"/>
-          <w:szCs w:val="28"/>
-          <w:lang w:val="en-CA"/>
-        </w:rPr>
-        <w:t xml:space="preserve"> Balance Before: $5000</w:t>
-      </w:r>
+        <w:t xml:space="preserve">-----Transaction B's Test is </w:t>
+      </w:r>
+      <w:proofErr w:type="gramStart"/>
+      <w:r>
+        <w:rPr>
+          <w:rFonts w:ascii="Consolas" w:eastAsiaTheme="minorHAnsi" w:hAnsi="Consolas" w:cs="Consolas"/>
+          <w:color w:val="262626" w:themeColor="text1" w:themeTint="D9"/>
+          <w:sz w:val="20"/>
+          <w:szCs w:val="28"/>
+          <w:lang w:val="en-CA"/>
+        </w:rPr>
+        <w:t>SUCCESSFUL!-----</w:t>
+      </w:r>
+      <w:proofErr w:type="gramEnd"/>
     </w:p>
     <w:p>
       <w:pPr>
@@ -2763,38 +2989,6 @@
           <w:lang w:val="en-CA"/>
         </w:rPr>
       </w:pPr>
-      <w:r>
-        <w:rPr>
-          <w:rFonts w:ascii="Consolas" w:eastAsiaTheme="minorHAnsi" w:hAnsi="Consolas" w:cs="Consolas"/>
-          <w:color w:val="262626" w:themeColor="text1" w:themeTint="D9"/>
-          <w:sz w:val="20"/>
-          <w:szCs w:val="28"/>
-          <w:lang w:val="en-CA"/>
-        </w:rPr>
-        <w:t xml:space="preserve">  </w:t>
-      </w:r>
-      <w:proofErr w:type="spellStart"/>
-      <w:r>
-        <w:rPr>
-          <w:rFonts w:ascii="Consolas" w:eastAsiaTheme="minorHAnsi" w:hAnsi="Consolas" w:cs="Consolas"/>
-          <w:color w:val="262626" w:themeColor="text1" w:themeTint="D9"/>
-          <w:sz w:val="20"/>
-          <w:szCs w:val="28"/>
-          <w:lang w:val="en-CA"/>
-        </w:rPr>
-        <w:t>FromAccount</w:t>
-      </w:r>
-      <w:proofErr w:type="spellEnd"/>
-      <w:r>
-        <w:rPr>
-          <w:rFonts w:ascii="Consolas" w:eastAsiaTheme="minorHAnsi" w:hAnsi="Consolas" w:cs="Consolas"/>
-          <w:color w:val="262626" w:themeColor="text1" w:themeTint="D9"/>
-          <w:sz w:val="20"/>
-          <w:szCs w:val="28"/>
-          <w:lang w:val="en-CA"/>
-        </w:rPr>
-        <w:t xml:space="preserve"> Balance After: $5000</w:t>
-      </w:r>
     </w:p>
     <w:p>
       <w:pPr>
@@ -2817,7 +3011,7 @@
           <w:szCs w:val="28"/>
           <w:lang w:val="en-CA"/>
         </w:rPr>
-        <w:t xml:space="preserve">  Amount withdrew: $0</w:t>
+        <w:t>-----Transaction C-----</w:t>
       </w:r>
     </w:p>
     <w:p>
@@ -2841,7 +3035,7 @@
           <w:szCs w:val="28"/>
           <w:lang w:val="en-CA"/>
         </w:rPr>
-        <w:t xml:space="preserve">-----Transaction B's Test is </w:t>
+        <w:t xml:space="preserve"> Sent </w:t>
       </w:r>
       <w:proofErr w:type="gramStart"/>
       <w:r>
@@ -2852,9 +3046,63 @@
           <w:szCs w:val="28"/>
           <w:lang w:val="en-CA"/>
         </w:rPr>
-        <w:t>SUCCESSFUL!-----</w:t>
+        <w:t>Transaction(</w:t>
       </w:r>
       <w:proofErr w:type="gramEnd"/>
+      <w:r>
+        <w:rPr>
+          <w:rFonts w:ascii="Consolas" w:eastAsiaTheme="minorHAnsi" w:hAnsi="Consolas" w:cs="Consolas"/>
+          <w:color w:val="262626" w:themeColor="text1" w:themeTint="D9"/>
+          <w:sz w:val="20"/>
+          <w:szCs w:val="28"/>
+          <w:lang w:val="en-CA"/>
+        </w:rPr>
+        <w:t>'</w:t>
+      </w:r>
+      <w:proofErr w:type="spellStart"/>
+      <w:r>
+        <w:rPr>
+          <w:rFonts w:ascii="Consolas" w:eastAsiaTheme="minorHAnsi" w:hAnsi="Consolas" w:cs="Consolas"/>
+          <w:color w:val="262626" w:themeColor="text1" w:themeTint="D9"/>
+          <w:sz w:val="20"/>
+          <w:szCs w:val="28"/>
+          <w:lang w:val="en-CA"/>
+        </w:rPr>
+        <w:t>jordems</w:t>
+      </w:r>
+      <w:proofErr w:type="spellEnd"/>
+      <w:r>
+        <w:rPr>
+          <w:rFonts w:ascii="Consolas" w:eastAsiaTheme="minorHAnsi" w:hAnsi="Consolas" w:cs="Consolas"/>
+          <w:color w:val="262626" w:themeColor="text1" w:themeTint="D9"/>
+          <w:sz w:val="20"/>
+          <w:szCs w:val="28"/>
+          <w:lang w:val="en-CA"/>
+        </w:rPr>
+        <w:t>', 12.12, "Money Owed", -1) in format(</w:t>
+      </w:r>
+      <w:proofErr w:type="spellStart"/>
+      <w:r>
+        <w:rPr>
+          <w:rFonts w:ascii="Consolas" w:eastAsiaTheme="minorHAnsi" w:hAnsi="Consolas" w:cs="Consolas"/>
+          <w:color w:val="262626" w:themeColor="text1" w:themeTint="D9"/>
+          <w:sz w:val="20"/>
+          <w:szCs w:val="28"/>
+          <w:lang w:val="en-CA"/>
+        </w:rPr>
+        <w:t>tousername,amount,reason,fromaccountid</w:t>
+      </w:r>
+      <w:proofErr w:type="spellEnd"/>
+      <w:r>
+        <w:rPr>
+          <w:rFonts w:ascii="Consolas" w:eastAsiaTheme="minorHAnsi" w:hAnsi="Consolas" w:cs="Consolas"/>
+          <w:color w:val="262626" w:themeColor="text1" w:themeTint="D9"/>
+          <w:sz w:val="20"/>
+          <w:szCs w:val="28"/>
+          <w:lang w:val="en-CA"/>
+        </w:rPr>
+        <w:t>)</w:t>
+      </w:r>
     </w:p>
     <w:p>
       <w:pPr>
@@ -2869,6 +3117,16 @@
           <w:lang w:val="en-CA"/>
         </w:rPr>
       </w:pPr>
+      <w:r>
+        <w:rPr>
+          <w:rFonts w:ascii="Consolas" w:eastAsiaTheme="minorHAnsi" w:hAnsi="Consolas" w:cs="Consolas"/>
+          <w:color w:val="262626" w:themeColor="text1" w:themeTint="D9"/>
+          <w:sz w:val="20"/>
+          <w:szCs w:val="28"/>
+          <w:lang w:val="en-CA"/>
+        </w:rPr>
+        <w:t xml:space="preserve"> ***Expecting Failed Transaction as withdrawing Financial Account Doesn't link to this user***</w:t>
+      </w:r>
     </w:p>
     <w:p>
       <w:pPr>
@@ -2891,7 +3149,7 @@
           <w:szCs w:val="28"/>
           <w:lang w:val="en-CA"/>
         </w:rPr>
-        <w:t>-----Transaction C-----</w:t>
+        <w:t xml:space="preserve">Transaction C Failed, User Not Linked to Account </w:t>
       </w:r>
     </w:p>
     <w:p>
@@ -2915,29 +3173,7 @@
           <w:szCs w:val="28"/>
           <w:lang w:val="en-CA"/>
         </w:rPr>
-        <w:t xml:space="preserve"> Sent </w:t>
-      </w:r>
-      <w:proofErr w:type="gramStart"/>
-      <w:r>
-        <w:rPr>
-          <w:rFonts w:ascii="Consolas" w:eastAsiaTheme="minorHAnsi" w:hAnsi="Consolas" w:cs="Consolas"/>
-          <w:color w:val="262626" w:themeColor="text1" w:themeTint="D9"/>
-          <w:sz w:val="20"/>
-          <w:szCs w:val="28"/>
-          <w:lang w:val="en-CA"/>
-        </w:rPr>
-        <w:t>Transaction(</w:t>
-      </w:r>
-      <w:proofErr w:type="gramEnd"/>
-      <w:r>
-        <w:rPr>
-          <w:rFonts w:ascii="Consolas" w:eastAsiaTheme="minorHAnsi" w:hAnsi="Consolas" w:cs="Consolas"/>
-          <w:color w:val="262626" w:themeColor="text1" w:themeTint="D9"/>
-          <w:sz w:val="20"/>
-          <w:szCs w:val="28"/>
-          <w:lang w:val="en-CA"/>
-        </w:rPr>
-        <w:t>'</w:t>
+        <w:t xml:space="preserve">  </w:t>
       </w:r>
       <w:proofErr w:type="spellStart"/>
       <w:r>
@@ -2948,7 +3184,7 @@
           <w:szCs w:val="28"/>
           <w:lang w:val="en-CA"/>
         </w:rPr>
-        <w:t>jordems</w:t>
+        <w:t>FromAccount</w:t>
       </w:r>
       <w:proofErr w:type="spellEnd"/>
       <w:r>
@@ -2959,29 +3195,7 @@
           <w:szCs w:val="28"/>
           <w:lang w:val="en-CA"/>
         </w:rPr>
-        <w:t>', 12.12, "Money Owed", -1) in format(</w:t>
-      </w:r>
-      <w:proofErr w:type="spellStart"/>
-      <w:r>
-        <w:rPr>
-          <w:rFonts w:ascii="Consolas" w:eastAsiaTheme="minorHAnsi" w:hAnsi="Consolas" w:cs="Consolas"/>
-          <w:color w:val="262626" w:themeColor="text1" w:themeTint="D9"/>
-          <w:sz w:val="20"/>
-          <w:szCs w:val="28"/>
-          <w:lang w:val="en-CA"/>
-        </w:rPr>
-        <w:t>tousername,amount,reason,fromaccountid</w:t>
-      </w:r>
-      <w:proofErr w:type="spellEnd"/>
-      <w:r>
-        <w:rPr>
-          <w:rFonts w:ascii="Consolas" w:eastAsiaTheme="minorHAnsi" w:hAnsi="Consolas" w:cs="Consolas"/>
-          <w:color w:val="262626" w:themeColor="text1" w:themeTint="D9"/>
-          <w:sz w:val="20"/>
-          <w:szCs w:val="28"/>
-          <w:lang w:val="en-CA"/>
-        </w:rPr>
-        <w:t>)</w:t>
+        <w:t xml:space="preserve"> Balance Before: $0</w:t>
       </w:r>
     </w:p>
     <w:p>
@@ -3005,7 +3219,29 @@
           <w:szCs w:val="28"/>
           <w:lang w:val="en-CA"/>
         </w:rPr>
-        <w:t xml:space="preserve"> ***Expecting Failed Transaction as withdrawing Financial Account Doesn't link to this user***</w:t>
+        <w:t xml:space="preserve">  </w:t>
+      </w:r>
+      <w:proofErr w:type="spellStart"/>
+      <w:r>
+        <w:rPr>
+          <w:rFonts w:ascii="Consolas" w:eastAsiaTheme="minorHAnsi" w:hAnsi="Consolas" w:cs="Consolas"/>
+          <w:color w:val="262626" w:themeColor="text1" w:themeTint="D9"/>
+          <w:sz w:val="20"/>
+          <w:szCs w:val="28"/>
+          <w:lang w:val="en-CA"/>
+        </w:rPr>
+        <w:t>FromAccount</w:t>
+      </w:r>
+      <w:proofErr w:type="spellEnd"/>
+      <w:r>
+        <w:rPr>
+          <w:rFonts w:ascii="Consolas" w:eastAsiaTheme="minorHAnsi" w:hAnsi="Consolas" w:cs="Consolas"/>
+          <w:color w:val="262626" w:themeColor="text1" w:themeTint="D9"/>
+          <w:sz w:val="20"/>
+          <w:szCs w:val="28"/>
+          <w:lang w:val="en-CA"/>
+        </w:rPr>
+        <w:t xml:space="preserve"> Balance After: $0</w:t>
       </w:r>
     </w:p>
     <w:p>
@@ -3029,7 +3265,7 @@
           <w:szCs w:val="28"/>
           <w:lang w:val="en-CA"/>
         </w:rPr>
-        <w:t xml:space="preserve">Transaction C Failed, User Not Linked to Account </w:t>
+        <w:t xml:space="preserve">  Amount withdrew: $0</w:t>
       </w:r>
     </w:p>
     <w:p>
@@ -3053,29 +3289,29 @@
           <w:szCs w:val="28"/>
           <w:lang w:val="en-CA"/>
         </w:rPr>
-        <w:t xml:space="preserve">  </w:t>
-      </w:r>
-      <w:proofErr w:type="spellStart"/>
-      <w:r>
-        <w:rPr>
-          <w:rFonts w:ascii="Consolas" w:eastAsiaTheme="minorHAnsi" w:hAnsi="Consolas" w:cs="Consolas"/>
-          <w:color w:val="262626" w:themeColor="text1" w:themeTint="D9"/>
-          <w:sz w:val="20"/>
-          <w:szCs w:val="28"/>
-          <w:lang w:val="en-CA"/>
-        </w:rPr>
-        <w:t>FromAccount</w:t>
-      </w:r>
-      <w:proofErr w:type="spellEnd"/>
-      <w:r>
-        <w:rPr>
-          <w:rFonts w:ascii="Consolas" w:eastAsiaTheme="minorHAnsi" w:hAnsi="Consolas" w:cs="Consolas"/>
-          <w:color w:val="262626" w:themeColor="text1" w:themeTint="D9"/>
-          <w:sz w:val="20"/>
-          <w:szCs w:val="28"/>
-          <w:lang w:val="en-CA"/>
-        </w:rPr>
-        <w:t xml:space="preserve"> Balance Before: $0</w:t>
+        <w:t xml:space="preserve">-----Transaction C's Test is </w:t>
+      </w:r>
+      <w:proofErr w:type="gramStart"/>
+      <w:r>
+        <w:rPr>
+          <w:rFonts w:ascii="Consolas" w:eastAsiaTheme="minorHAnsi" w:hAnsi="Consolas" w:cs="Consolas"/>
+          <w:color w:val="262626" w:themeColor="text1" w:themeTint="D9"/>
+          <w:sz w:val="20"/>
+          <w:szCs w:val="28"/>
+          <w:lang w:val="en-CA"/>
+        </w:rPr>
+        <w:t>SUCCESSFUL!-----</w:t>
+      </w:r>
+      <w:proofErr w:type="gramEnd"/>
+      <w:r>
+        <w:rPr>
+          <w:rFonts w:ascii="Consolas" w:eastAsiaTheme="minorHAnsi" w:hAnsi="Consolas" w:cs="Consolas"/>
+          <w:color w:val="262626" w:themeColor="text1" w:themeTint="D9"/>
+          <w:sz w:val="20"/>
+          <w:szCs w:val="28"/>
+          <w:lang w:val="en-CA"/>
+        </w:rPr>
+        <w:t xml:space="preserve">                                                              </w:t>
       </w:r>
     </w:p>
     <w:p>
@@ -3091,38 +3327,6 @@
           <w:lang w:val="en-CA"/>
         </w:rPr>
       </w:pPr>
-      <w:r>
-        <w:rPr>
-          <w:rFonts w:ascii="Consolas" w:eastAsiaTheme="minorHAnsi" w:hAnsi="Consolas" w:cs="Consolas"/>
-          <w:color w:val="262626" w:themeColor="text1" w:themeTint="D9"/>
-          <w:sz w:val="20"/>
-          <w:szCs w:val="28"/>
-          <w:lang w:val="en-CA"/>
-        </w:rPr>
-        <w:t xml:space="preserve">  </w:t>
-      </w:r>
-      <w:proofErr w:type="spellStart"/>
-      <w:r>
-        <w:rPr>
-          <w:rFonts w:ascii="Consolas" w:eastAsiaTheme="minorHAnsi" w:hAnsi="Consolas" w:cs="Consolas"/>
-          <w:color w:val="262626" w:themeColor="text1" w:themeTint="D9"/>
-          <w:sz w:val="20"/>
-          <w:szCs w:val="28"/>
-          <w:lang w:val="en-CA"/>
-        </w:rPr>
-        <w:t>FromAccount</w:t>
-      </w:r>
-      <w:proofErr w:type="spellEnd"/>
-      <w:r>
-        <w:rPr>
-          <w:rFonts w:ascii="Consolas" w:eastAsiaTheme="minorHAnsi" w:hAnsi="Consolas" w:cs="Consolas"/>
-          <w:color w:val="262626" w:themeColor="text1" w:themeTint="D9"/>
-          <w:sz w:val="20"/>
-          <w:szCs w:val="28"/>
-          <w:lang w:val="en-CA"/>
-        </w:rPr>
-        <w:t xml:space="preserve"> Balance After: $0</w:t>
-      </w:r>
     </w:p>
     <w:p>
       <w:pPr>
@@ -3145,7 +3349,7 @@
           <w:szCs w:val="28"/>
           <w:lang w:val="en-CA"/>
         </w:rPr>
-        <w:t xml:space="preserve">  Amount withdrew: $0</w:t>
+        <w:t>-----Transaction D-----</w:t>
       </w:r>
     </w:p>
     <w:p>
@@ -3169,7 +3373,7 @@
           <w:szCs w:val="28"/>
           <w:lang w:val="en-CA"/>
         </w:rPr>
-        <w:t xml:space="preserve">-----Transaction C's Test is </w:t>
+        <w:t xml:space="preserve"> Sent </w:t>
       </w:r>
       <w:proofErr w:type="gramStart"/>
       <w:r>
@@ -3180,7 +3384,7 @@
           <w:szCs w:val="28"/>
           <w:lang w:val="en-CA"/>
         </w:rPr>
-        <w:t>SUCCESSFUL!-----</w:t>
+        <w:t>Transaction(</w:t>
       </w:r>
       <w:proofErr w:type="gramEnd"/>
       <w:r>
@@ -3191,7 +3395,51 @@
           <w:szCs w:val="28"/>
           <w:lang w:val="en-CA"/>
         </w:rPr>
-        <w:t xml:space="preserve">                                                              </w:t>
+        <w:t>'</w:t>
+      </w:r>
+      <w:proofErr w:type="spellStart"/>
+      <w:r>
+        <w:rPr>
+          <w:rFonts w:ascii="Consolas" w:eastAsiaTheme="minorHAnsi" w:hAnsi="Consolas" w:cs="Consolas"/>
+          <w:color w:val="262626" w:themeColor="text1" w:themeTint="D9"/>
+          <w:sz w:val="20"/>
+          <w:szCs w:val="28"/>
+          <w:lang w:val="en-CA"/>
+        </w:rPr>
+        <w:t>jordems</w:t>
+      </w:r>
+      <w:proofErr w:type="spellEnd"/>
+      <w:r>
+        <w:rPr>
+          <w:rFonts w:ascii="Consolas" w:eastAsiaTheme="minorHAnsi" w:hAnsi="Consolas" w:cs="Consolas"/>
+          <w:color w:val="262626" w:themeColor="text1" w:themeTint="D9"/>
+          <w:sz w:val="20"/>
+          <w:szCs w:val="28"/>
+          <w:lang w:val="en-CA"/>
+        </w:rPr>
+        <w:t>', -12.12, "Money Owed", 36) in format(</w:t>
+      </w:r>
+      <w:proofErr w:type="spellStart"/>
+      <w:r>
+        <w:rPr>
+          <w:rFonts w:ascii="Consolas" w:eastAsiaTheme="minorHAnsi" w:hAnsi="Consolas" w:cs="Consolas"/>
+          <w:color w:val="262626" w:themeColor="text1" w:themeTint="D9"/>
+          <w:sz w:val="20"/>
+          <w:szCs w:val="28"/>
+          <w:lang w:val="en-CA"/>
+        </w:rPr>
+        <w:t>tousername,amount,reason,fromaccountid</w:t>
+      </w:r>
+      <w:proofErr w:type="spellEnd"/>
+      <w:r>
+        <w:rPr>
+          <w:rFonts w:ascii="Consolas" w:eastAsiaTheme="minorHAnsi" w:hAnsi="Consolas" w:cs="Consolas"/>
+          <w:color w:val="262626" w:themeColor="text1" w:themeTint="D9"/>
+          <w:sz w:val="20"/>
+          <w:szCs w:val="28"/>
+          <w:lang w:val="en-CA"/>
+        </w:rPr>
+        <w:t>)</w:t>
       </w:r>
     </w:p>
     <w:p>
@@ -3207,6 +3455,38 @@
           <w:lang w:val="en-CA"/>
         </w:rPr>
       </w:pPr>
+      <w:r>
+        <w:rPr>
+          <w:rFonts w:ascii="Consolas" w:eastAsiaTheme="minorHAnsi" w:hAnsi="Consolas" w:cs="Consolas"/>
+          <w:color w:val="262626" w:themeColor="text1" w:themeTint="D9"/>
+          <w:sz w:val="20"/>
+          <w:szCs w:val="28"/>
+          <w:lang w:val="en-CA"/>
+        </w:rPr>
+        <w:t xml:space="preserve"> ***Expecting </w:t>
+      </w:r>
+      <w:proofErr w:type="spellStart"/>
+      <w:r>
+        <w:rPr>
+          <w:rFonts w:ascii="Consolas" w:eastAsiaTheme="minorHAnsi" w:hAnsi="Consolas" w:cs="Consolas"/>
+          <w:color w:val="262626" w:themeColor="text1" w:themeTint="D9"/>
+          <w:sz w:val="20"/>
+          <w:szCs w:val="28"/>
+          <w:lang w:val="en-CA"/>
+        </w:rPr>
+        <w:t>Faild</w:t>
+      </w:r>
+      <w:proofErr w:type="spellEnd"/>
+      <w:r>
+        <w:rPr>
+          <w:rFonts w:ascii="Consolas" w:eastAsiaTheme="minorHAnsi" w:hAnsi="Consolas" w:cs="Consolas"/>
+          <w:color w:val="262626" w:themeColor="text1" w:themeTint="D9"/>
+          <w:sz w:val="20"/>
+          <w:szCs w:val="28"/>
+          <w:lang w:val="en-CA"/>
+        </w:rPr>
+        <w:t xml:space="preserve"> Transaction, Error Message: Insufficient funds***</w:t>
+      </w:r>
     </w:p>
     <w:p>
       <w:pPr>
@@ -3229,7 +3509,7 @@
           <w:szCs w:val="28"/>
           <w:lang w:val="en-CA"/>
         </w:rPr>
-        <w:t>-----Transaction D-----</w:t>
+        <w:t>Transaction D Failed, Insufficient Funds</w:t>
       </w:r>
     </w:p>
     <w:p>
@@ -3253,7 +3533,7 @@
           <w:szCs w:val="28"/>
           <w:lang w:val="en-CA"/>
         </w:rPr>
-        <w:t xml:space="preserve"> Sent </w:t>
+        <w:t xml:space="preserve">-----Transaction D's Test is </w:t>
       </w:r>
       <w:proofErr w:type="gramStart"/>
       <w:r>
@@ -3264,63 +3544,9 @@
           <w:szCs w:val="28"/>
           <w:lang w:val="en-CA"/>
         </w:rPr>
-        <w:t>Transaction(</w:t>
+        <w:t>SUCCESSFUL!-----</w:t>
       </w:r>
       <w:proofErr w:type="gramEnd"/>
-      <w:r>
-        <w:rPr>
-          <w:rFonts w:ascii="Consolas" w:eastAsiaTheme="minorHAnsi" w:hAnsi="Consolas" w:cs="Consolas"/>
-          <w:color w:val="262626" w:themeColor="text1" w:themeTint="D9"/>
-          <w:sz w:val="20"/>
-          <w:szCs w:val="28"/>
-          <w:lang w:val="en-CA"/>
-        </w:rPr>
-        <w:t>'</w:t>
-      </w:r>
-      <w:proofErr w:type="spellStart"/>
-      <w:r>
-        <w:rPr>
-          <w:rFonts w:ascii="Consolas" w:eastAsiaTheme="minorHAnsi" w:hAnsi="Consolas" w:cs="Consolas"/>
-          <w:color w:val="262626" w:themeColor="text1" w:themeTint="D9"/>
-          <w:sz w:val="20"/>
-          <w:szCs w:val="28"/>
-          <w:lang w:val="en-CA"/>
-        </w:rPr>
-        <w:t>jordems</w:t>
-      </w:r>
-      <w:proofErr w:type="spellEnd"/>
-      <w:r>
-        <w:rPr>
-          <w:rFonts w:ascii="Consolas" w:eastAsiaTheme="minorHAnsi" w:hAnsi="Consolas" w:cs="Consolas"/>
-          <w:color w:val="262626" w:themeColor="text1" w:themeTint="D9"/>
-          <w:sz w:val="20"/>
-          <w:szCs w:val="28"/>
-          <w:lang w:val="en-CA"/>
-        </w:rPr>
-        <w:t>', -12.12, "Money Owed", 36) in format(</w:t>
-      </w:r>
-      <w:proofErr w:type="spellStart"/>
-      <w:r>
-        <w:rPr>
-          <w:rFonts w:ascii="Consolas" w:eastAsiaTheme="minorHAnsi" w:hAnsi="Consolas" w:cs="Consolas"/>
-          <w:color w:val="262626" w:themeColor="text1" w:themeTint="D9"/>
-          <w:sz w:val="20"/>
-          <w:szCs w:val="28"/>
-          <w:lang w:val="en-CA"/>
-        </w:rPr>
-        <w:t>tousername,amount,reason,fromaccountid</w:t>
-      </w:r>
-      <w:proofErr w:type="spellEnd"/>
-      <w:r>
-        <w:rPr>
-          <w:rFonts w:ascii="Consolas" w:eastAsiaTheme="minorHAnsi" w:hAnsi="Consolas" w:cs="Consolas"/>
-          <w:color w:val="262626" w:themeColor="text1" w:themeTint="D9"/>
-          <w:sz w:val="20"/>
-          <w:szCs w:val="28"/>
-          <w:lang w:val="en-CA"/>
-        </w:rPr>
-        <w:t>)</w:t>
-      </w:r>
     </w:p>
     <w:p>
       <w:pPr>
@@ -3335,38 +3561,6 @@
           <w:lang w:val="en-CA"/>
         </w:rPr>
       </w:pPr>
-      <w:r>
-        <w:rPr>
-          <w:rFonts w:ascii="Consolas" w:eastAsiaTheme="minorHAnsi" w:hAnsi="Consolas" w:cs="Consolas"/>
-          <w:color w:val="262626" w:themeColor="text1" w:themeTint="D9"/>
-          <w:sz w:val="20"/>
-          <w:szCs w:val="28"/>
-          <w:lang w:val="en-CA"/>
-        </w:rPr>
-        <w:t xml:space="preserve"> ***Expecting </w:t>
-      </w:r>
-      <w:proofErr w:type="spellStart"/>
-      <w:r>
-        <w:rPr>
-          <w:rFonts w:ascii="Consolas" w:eastAsiaTheme="minorHAnsi" w:hAnsi="Consolas" w:cs="Consolas"/>
-          <w:color w:val="262626" w:themeColor="text1" w:themeTint="D9"/>
-          <w:sz w:val="20"/>
-          <w:szCs w:val="28"/>
-          <w:lang w:val="en-CA"/>
-        </w:rPr>
-        <w:t>Faild</w:t>
-      </w:r>
-      <w:proofErr w:type="spellEnd"/>
-      <w:r>
-        <w:rPr>
-          <w:rFonts w:ascii="Consolas" w:eastAsiaTheme="minorHAnsi" w:hAnsi="Consolas" w:cs="Consolas"/>
-          <w:color w:val="262626" w:themeColor="text1" w:themeTint="D9"/>
-          <w:sz w:val="20"/>
-          <w:szCs w:val="28"/>
-          <w:lang w:val="en-CA"/>
-        </w:rPr>
-        <w:t xml:space="preserve"> Transaction, Error Message: Insufficient funds***</w:t>
-      </w:r>
     </w:p>
     <w:p>
       <w:pPr>
@@ -3389,7 +3583,29 @@
           <w:szCs w:val="28"/>
           <w:lang w:val="en-CA"/>
         </w:rPr>
-        <w:t>Transaction D Failed, Insufficient Funds</w:t>
+        <w:t xml:space="preserve">Time: 544 </w:t>
+      </w:r>
+      <w:proofErr w:type="spellStart"/>
+      <w:r>
+        <w:rPr>
+          <w:rFonts w:ascii="Consolas" w:eastAsiaTheme="minorHAnsi" w:hAnsi="Consolas" w:cs="Consolas"/>
+          <w:color w:val="262626" w:themeColor="text1" w:themeTint="D9"/>
+          <w:sz w:val="20"/>
+          <w:szCs w:val="28"/>
+          <w:lang w:val="en-CA"/>
+        </w:rPr>
+        <w:t>ms</w:t>
+      </w:r>
+      <w:proofErr w:type="spellEnd"/>
+      <w:r>
+        <w:rPr>
+          <w:rFonts w:ascii="Consolas" w:eastAsiaTheme="minorHAnsi" w:hAnsi="Consolas" w:cs="Consolas"/>
+          <w:color w:val="262626" w:themeColor="text1" w:themeTint="D9"/>
+          <w:sz w:val="20"/>
+          <w:szCs w:val="28"/>
+          <w:lang w:val="en-CA"/>
+        </w:rPr>
+        <w:t>, Memory: 8.00MB</w:t>
       </w:r>
     </w:p>
     <w:p>
@@ -3405,102 +3621,6 @@
           <w:lang w:val="en-CA"/>
         </w:rPr>
       </w:pPr>
-      <w:r>
-        <w:rPr>
-          <w:rFonts w:ascii="Consolas" w:eastAsiaTheme="minorHAnsi" w:hAnsi="Consolas" w:cs="Consolas"/>
-          <w:color w:val="262626" w:themeColor="text1" w:themeTint="D9"/>
-          <w:sz w:val="20"/>
-          <w:szCs w:val="28"/>
-          <w:lang w:val="en-CA"/>
-        </w:rPr>
-        <w:t xml:space="preserve">-----Transaction D's Test is </w:t>
-      </w:r>
-      <w:proofErr w:type="gramStart"/>
-      <w:r>
-        <w:rPr>
-          <w:rFonts w:ascii="Consolas" w:eastAsiaTheme="minorHAnsi" w:hAnsi="Consolas" w:cs="Consolas"/>
-          <w:color w:val="262626" w:themeColor="text1" w:themeTint="D9"/>
-          <w:sz w:val="20"/>
-          <w:szCs w:val="28"/>
-          <w:lang w:val="en-CA"/>
-        </w:rPr>
-        <w:t>SUCCESSFUL!-----</w:t>
-      </w:r>
-      <w:proofErr w:type="gramEnd"/>
-    </w:p>
-    <w:p>
-      <w:pPr>
-        <w:shd w:val="clear" w:color="auto" w:fill="F2F2F2" w:themeFill="background1" w:themeFillShade="F2"/>
-        <w:overflowPunct/>
-        <w:textAlignment w:val="auto"/>
-        <w:rPr>
-          <w:rFonts w:ascii="Consolas" w:eastAsiaTheme="minorHAnsi" w:hAnsi="Consolas" w:cs="Consolas"/>
-          <w:color w:val="262626" w:themeColor="text1" w:themeTint="D9"/>
-          <w:sz w:val="20"/>
-          <w:szCs w:val="28"/>
-          <w:lang w:val="en-CA"/>
-        </w:rPr>
-      </w:pPr>
-    </w:p>
-    <w:p>
-      <w:pPr>
-        <w:shd w:val="clear" w:color="auto" w:fill="F2F2F2" w:themeFill="background1" w:themeFillShade="F2"/>
-        <w:overflowPunct/>
-        <w:textAlignment w:val="auto"/>
-        <w:rPr>
-          <w:rFonts w:ascii="Consolas" w:eastAsiaTheme="minorHAnsi" w:hAnsi="Consolas" w:cs="Consolas"/>
-          <w:color w:val="262626" w:themeColor="text1" w:themeTint="D9"/>
-          <w:sz w:val="20"/>
-          <w:szCs w:val="28"/>
-          <w:lang w:val="en-CA"/>
-        </w:rPr>
-      </w:pPr>
-      <w:r>
-        <w:rPr>
-          <w:rFonts w:ascii="Consolas" w:eastAsiaTheme="minorHAnsi" w:hAnsi="Consolas" w:cs="Consolas"/>
-          <w:color w:val="262626" w:themeColor="text1" w:themeTint="D9"/>
-          <w:sz w:val="20"/>
-          <w:szCs w:val="28"/>
-          <w:lang w:val="en-CA"/>
-        </w:rPr>
-        <w:t xml:space="preserve">Time: 544 </w:t>
-      </w:r>
-      <w:proofErr w:type="spellStart"/>
-      <w:r>
-        <w:rPr>
-          <w:rFonts w:ascii="Consolas" w:eastAsiaTheme="minorHAnsi" w:hAnsi="Consolas" w:cs="Consolas"/>
-          <w:color w:val="262626" w:themeColor="text1" w:themeTint="D9"/>
-          <w:sz w:val="20"/>
-          <w:szCs w:val="28"/>
-          <w:lang w:val="en-CA"/>
-        </w:rPr>
-        <w:t>ms</w:t>
-      </w:r>
-      <w:proofErr w:type="spellEnd"/>
-      <w:r>
-        <w:rPr>
-          <w:rFonts w:ascii="Consolas" w:eastAsiaTheme="minorHAnsi" w:hAnsi="Consolas" w:cs="Consolas"/>
-          <w:color w:val="262626" w:themeColor="text1" w:themeTint="D9"/>
-          <w:sz w:val="20"/>
-          <w:szCs w:val="28"/>
-          <w:lang w:val="en-CA"/>
-        </w:rPr>
-        <w:t>, Memory: 8.00MB</w:t>
-      </w:r>
-    </w:p>
-    <w:p>
-      <w:pPr>
-        <w:shd w:val="clear" w:color="auto" w:fill="F2F2F2" w:themeFill="background1" w:themeFillShade="F2"/>
-        <w:overflowPunct/>
-        <w:textAlignment w:val="auto"/>
-        <w:rPr>
-          <w:rFonts w:ascii="Consolas" w:eastAsiaTheme="minorHAnsi" w:hAnsi="Consolas" w:cs="Consolas"/>
-          <w:color w:val="262626" w:themeColor="text1" w:themeTint="D9"/>
-          <w:sz w:val="20"/>
-          <w:szCs w:val="28"/>
-          <w:lang w:val="en-CA"/>
-        </w:rPr>
-      </w:pPr>
     </w:p>
     <w:p>
       <w:pPr>
@@ -3521,12 +3641,11 @@
         <w:t>OK (6 tests, 6 assertions)</w:t>
       </w:r>
     </w:p>
-    <w:p/>
     <w:p>
       <w:pPr>
         <w:pStyle w:val="Heading1"/>
       </w:pPr>
-      <w:bookmarkStart w:id="6" w:name="_Toc510040370"/>
+      <w:bookmarkStart w:id="6" w:name="_Toc510127403"/>
       <w:r>
         <w:lastRenderedPageBreak/>
         <w:t>2</w:t>
@@ -3541,7 +3660,16 @@
         <w:t xml:space="preserve"> </w:t>
       </w:r>
       <w:r>
-        <w:t>Account Related Functions</w:t>
+        <w:t xml:space="preserve">Financial </w:t>
+      </w:r>
+      <w:r>
+        <w:t>Account</w:t>
+      </w:r>
+      <w:r>
+        <w:t>’s</w:t>
+      </w:r>
+      <w:r>
+        <w:t xml:space="preserve"> Related Functions</w:t>
       </w:r>
       <w:bookmarkEnd w:id="6"/>
     </w:p>
@@ -3550,7 +3678,7 @@
       <w:pPr>
         <w:pStyle w:val="Heading2"/>
       </w:pPr>
-      <w:bookmarkStart w:id="7" w:name="_Toc510040371"/>
+      <w:bookmarkStart w:id="7" w:name="_Toc510127404"/>
       <w:r>
         <w:t>2</w:t>
       </w:r>
@@ -3564,7 +3692,12 @@
         <w:ind w:left="480"/>
       </w:pPr>
       <w:r>
-        <w:t>[Insert a summary of what these tests do and what they accomplish</w:t>
+        <w:t>When creating the financial account’</w:t>
+      </w:r>
+      <w:bookmarkStart w:id="8" w:name="_GoBack"/>
+      <w:bookmarkEnd w:id="8"/>
+      <w:r>
+        <w:t xml:space="preserve">s related functions we decided that </w:t>
       </w:r>
     </w:p>
     <w:p/>
@@ -3573,14 +3706,14 @@
       <w:pPr>
         <w:pStyle w:val="Heading2"/>
       </w:pPr>
-      <w:bookmarkStart w:id="8" w:name="_Toc510040372"/>
+      <w:bookmarkStart w:id="9" w:name="_Toc510127405"/>
       <w:r>
         <w:t>2</w:t>
       </w:r>
       <w:r>
         <w:t>.2 Testing</w:t>
       </w:r>
-      <w:bookmarkEnd w:id="8"/>
+      <w:bookmarkEnd w:id="9"/>
     </w:p>
     <w:p>
       <w:r>
@@ -3594,14 +3727,14 @@
       <w:pPr>
         <w:pStyle w:val="Heading2"/>
       </w:pPr>
-      <w:bookmarkStart w:id="9" w:name="_Toc510040373"/>
+      <w:bookmarkStart w:id="10" w:name="_Toc510127406"/>
       <w:r>
         <w:t>2</w:t>
       </w:r>
       <w:r>
         <w:t>.3 Refactoring</w:t>
       </w:r>
-      <w:bookmarkEnd w:id="9"/>
+      <w:bookmarkEnd w:id="10"/>
     </w:p>
     <w:p>
       <w:r>
@@ -3610,6 +3743,1510 @@
       </w:r>
     </w:p>
     <w:p/>
+    <w:p>
+      <w:r>
+        <w:rPr>
+          <w:noProof/>
+        </w:rPr>
+        <w:drawing>
+          <wp:inline distT="0" distB="0" distL="0" distR="0" wp14:anchorId="2733849C" wp14:editId="76604FF8">
+            <wp:extent cx="5435600" cy="1600200"/>
+            <wp:effectExtent l="0" t="0" r="0" b="0"/>
+            <wp:docPr id="2" name="Picture 2" descr="D:\Documents\3rd Year\SEM 2\COSC 310 - Software Engineering\Account Tests.png"/>
+            <wp:cNvGraphicFramePr>
+              <a:graphicFrameLocks xmlns:a="http://schemas.openxmlformats.org/drawingml/2006/main" noChangeAspect="1"/>
+            </wp:cNvGraphicFramePr>
+            <a:graphic xmlns:a="http://schemas.openxmlformats.org/drawingml/2006/main">
+              <a:graphicData uri="http://schemas.openxmlformats.org/drawingml/2006/picture">
+                <pic:pic xmlns:pic="http://schemas.openxmlformats.org/drawingml/2006/picture">
+                  <pic:nvPicPr>
+                    <pic:cNvPr id="0" name="Picture 1" descr="D:\Documents\3rd Year\SEM 2\COSC 310 - Software Engineering\Account Tests.png"/>
+                    <pic:cNvPicPr>
+                      <a:picLocks noChangeAspect="1" noChangeArrowheads="1"/>
+                    </pic:cNvPicPr>
+                  </pic:nvPicPr>
+                  <pic:blipFill>
+                    <a:blip r:embed="rId7">
+                      <a:extLst>
+                        <a:ext uri="{28A0092B-C50C-407E-A947-70E740481C1C}">
+                          <a14:useLocalDpi xmlns:a14="http://schemas.microsoft.com/office/drawing/2010/main" val="0"/>
+                        </a:ext>
+                      </a:extLst>
+                    </a:blip>
+                    <a:srcRect/>
+                    <a:stretch>
+                      <a:fillRect/>
+                    </a:stretch>
+                  </pic:blipFill>
+                  <pic:spPr bwMode="auto">
+                    <a:xfrm>
+                      <a:off x="0" y="0"/>
+                      <a:ext cx="5454520" cy="1605770"/>
+                    </a:xfrm>
+                    <a:prstGeom prst="rect">
+                      <a:avLst/>
+                    </a:prstGeom>
+                    <a:noFill/>
+                    <a:ln>
+                      <a:noFill/>
+                    </a:ln>
+                  </pic:spPr>
+                </pic:pic>
+              </a:graphicData>
+            </a:graphic>
+          </wp:inline>
+        </w:drawing>
+      </w:r>
+    </w:p>
+    <w:p/>
+    <w:p/>
+    <w:p>
+      <w:pPr>
+        <w:pStyle w:val="Heading2"/>
+      </w:pPr>
+      <w:bookmarkStart w:id="11" w:name="_Toc510127407"/>
+      <w:r>
+        <w:t>2</w:t>
+      </w:r>
+      <w:r>
+        <w:t>.4 Console of Unit Tests</w:t>
+      </w:r>
+      <w:bookmarkEnd w:id="11"/>
+    </w:p>
+    <w:p>
+      <w:pPr>
+        <w:shd w:val="clear" w:color="auto" w:fill="F2F2F2" w:themeFill="background1" w:themeFillShade="F2"/>
+        <w:rPr>
+          <w:rFonts w:ascii="Consolas" w:eastAsiaTheme="minorHAnsi" w:hAnsi="Consolas" w:cs="Consolas"/>
+          <w:color w:val="262626" w:themeColor="text1" w:themeTint="D9"/>
+          <w:sz w:val="20"/>
+          <w:szCs w:val="28"/>
+          <w:lang w:val="en-CA"/>
+        </w:rPr>
+      </w:pPr>
+      <w:proofErr w:type="spellStart"/>
+      <w:r>
+        <w:rPr>
+          <w:rFonts w:ascii="Consolas" w:eastAsiaTheme="minorHAnsi" w:hAnsi="Consolas" w:cs="Consolas"/>
+          <w:color w:val="262626" w:themeColor="text1" w:themeTint="D9"/>
+          <w:sz w:val="20"/>
+          <w:szCs w:val="28"/>
+          <w:lang w:val="en-CA"/>
+        </w:rPr>
+        <w:t>PHPUnit</w:t>
+      </w:r>
+      <w:proofErr w:type="spellEnd"/>
+      <w:r>
+        <w:rPr>
+          <w:rFonts w:ascii="Consolas" w:eastAsiaTheme="minorHAnsi" w:hAnsi="Consolas" w:cs="Consolas"/>
+          <w:color w:val="262626" w:themeColor="text1" w:themeTint="D9"/>
+          <w:sz w:val="20"/>
+          <w:szCs w:val="28"/>
+          <w:lang w:val="en-CA"/>
+        </w:rPr>
+        <w:t xml:space="preserve"> 7.0.1 by Sebastian Bergmann and contributors.</w:t>
+      </w:r>
+    </w:p>
+    <w:p>
+      <w:pPr>
+        <w:shd w:val="clear" w:color="auto" w:fill="F2F2F2" w:themeFill="background1" w:themeFillShade="F2"/>
+        <w:rPr>
+          <w:rFonts w:ascii="Consolas" w:eastAsiaTheme="minorHAnsi" w:hAnsi="Consolas" w:cs="Consolas"/>
+          <w:color w:val="262626" w:themeColor="text1" w:themeTint="D9"/>
+          <w:sz w:val="20"/>
+          <w:szCs w:val="28"/>
+          <w:lang w:val="en-CA"/>
+        </w:rPr>
+      </w:pPr>
+    </w:p>
+    <w:p>
+      <w:pPr>
+        <w:shd w:val="clear" w:color="auto" w:fill="F2F2F2" w:themeFill="background1" w:themeFillShade="F2"/>
+        <w:rPr>
+          <w:rFonts w:ascii="Consolas" w:eastAsiaTheme="minorHAnsi" w:hAnsi="Consolas" w:cs="Consolas"/>
+          <w:color w:val="262626" w:themeColor="text1" w:themeTint="D9"/>
+          <w:sz w:val="20"/>
+          <w:szCs w:val="28"/>
+          <w:lang w:val="en-CA"/>
+        </w:rPr>
+      </w:pPr>
+      <w:r>
+        <w:rPr>
+          <w:rFonts w:ascii="Consolas" w:eastAsiaTheme="minorHAnsi" w:hAnsi="Consolas" w:cs="Consolas"/>
+          <w:color w:val="262626" w:themeColor="text1" w:themeTint="D9"/>
+          <w:sz w:val="20"/>
+          <w:szCs w:val="28"/>
+          <w:lang w:val="en-CA"/>
+        </w:rPr>
+        <w:t>...</w:t>
+      </w:r>
+    </w:p>
+    <w:p>
+      <w:pPr>
+        <w:shd w:val="clear" w:color="auto" w:fill="F2F2F2" w:themeFill="background1" w:themeFillShade="F2"/>
+        <w:rPr>
+          <w:rFonts w:ascii="Consolas" w:eastAsiaTheme="minorHAnsi" w:hAnsi="Consolas" w:cs="Consolas"/>
+          <w:color w:val="262626" w:themeColor="text1" w:themeTint="D9"/>
+          <w:sz w:val="20"/>
+          <w:szCs w:val="28"/>
+          <w:lang w:val="en-CA"/>
+        </w:rPr>
+      </w:pPr>
+    </w:p>
+    <w:p>
+      <w:pPr>
+        <w:shd w:val="clear" w:color="auto" w:fill="F2F2F2" w:themeFill="background1" w:themeFillShade="F2"/>
+        <w:rPr>
+          <w:rFonts w:ascii="Consolas" w:eastAsiaTheme="minorHAnsi" w:hAnsi="Consolas" w:cs="Consolas"/>
+          <w:color w:val="262626" w:themeColor="text1" w:themeTint="D9"/>
+          <w:sz w:val="20"/>
+          <w:szCs w:val="28"/>
+          <w:lang w:val="en-CA"/>
+        </w:rPr>
+      </w:pPr>
+      <w:r>
+        <w:rPr>
+          <w:rFonts w:ascii="Consolas" w:eastAsiaTheme="minorHAnsi" w:hAnsi="Consolas" w:cs="Consolas"/>
+          <w:color w:val="262626" w:themeColor="text1" w:themeTint="D9"/>
+          <w:sz w:val="20"/>
+          <w:szCs w:val="28"/>
+          <w:lang w:val="en-CA"/>
+        </w:rPr>
+        <w:t>-----</w:t>
+      </w:r>
+      <w:proofErr w:type="spellStart"/>
+      <w:r>
+        <w:rPr>
+          <w:rFonts w:ascii="Consolas" w:eastAsiaTheme="minorHAnsi" w:hAnsi="Consolas" w:cs="Consolas"/>
+          <w:color w:val="262626" w:themeColor="text1" w:themeTint="D9"/>
+          <w:sz w:val="20"/>
+          <w:szCs w:val="28"/>
+          <w:lang w:val="en-CA"/>
+        </w:rPr>
+        <w:t>testAddAccount</w:t>
+      </w:r>
+      <w:proofErr w:type="spellEnd"/>
+      <w:r>
+        <w:rPr>
+          <w:rFonts w:ascii="Consolas" w:eastAsiaTheme="minorHAnsi" w:hAnsi="Consolas" w:cs="Consolas"/>
+          <w:color w:val="262626" w:themeColor="text1" w:themeTint="D9"/>
+          <w:sz w:val="20"/>
+          <w:szCs w:val="28"/>
+          <w:lang w:val="en-CA"/>
+        </w:rPr>
+        <w:t>-----</w:t>
+      </w:r>
+    </w:p>
+    <w:p>
+      <w:pPr>
+        <w:shd w:val="clear" w:color="auto" w:fill="F2F2F2" w:themeFill="background1" w:themeFillShade="F2"/>
+        <w:rPr>
+          <w:rFonts w:ascii="Consolas" w:eastAsiaTheme="minorHAnsi" w:hAnsi="Consolas" w:cs="Consolas"/>
+          <w:color w:val="262626" w:themeColor="text1" w:themeTint="D9"/>
+          <w:sz w:val="20"/>
+          <w:szCs w:val="28"/>
+          <w:lang w:val="en-CA"/>
+        </w:rPr>
+      </w:pPr>
+      <w:r>
+        <w:rPr>
+          <w:rFonts w:ascii="Consolas" w:eastAsiaTheme="minorHAnsi" w:hAnsi="Consolas" w:cs="Consolas"/>
+          <w:color w:val="262626" w:themeColor="text1" w:themeTint="D9"/>
+          <w:sz w:val="20"/>
+          <w:szCs w:val="28"/>
+          <w:lang w:val="en-CA"/>
+        </w:rPr>
+        <w:tab/>
+        <w:t xml:space="preserve">Using data </w:t>
+      </w:r>
+      <w:proofErr w:type="spellStart"/>
+      <w:proofErr w:type="gramStart"/>
+      <w:r>
+        <w:rPr>
+          <w:rFonts w:ascii="Consolas" w:eastAsiaTheme="minorHAnsi" w:hAnsi="Consolas" w:cs="Consolas"/>
+          <w:color w:val="262626" w:themeColor="text1" w:themeTint="D9"/>
+          <w:sz w:val="20"/>
+          <w:szCs w:val="28"/>
+          <w:lang w:val="en-CA"/>
+        </w:rPr>
+        <w:t>addAccount</w:t>
+      </w:r>
+      <w:proofErr w:type="spellEnd"/>
+      <w:r>
+        <w:rPr>
+          <w:rFonts w:ascii="Consolas" w:eastAsiaTheme="minorHAnsi" w:hAnsi="Consolas" w:cs="Consolas"/>
+          <w:color w:val="262626" w:themeColor="text1" w:themeTint="D9"/>
+          <w:sz w:val="20"/>
+          <w:szCs w:val="28"/>
+          <w:lang w:val="en-CA"/>
+        </w:rPr>
+        <w:t>(</w:t>
+      </w:r>
+      <w:proofErr w:type="spellStart"/>
+      <w:proofErr w:type="gramEnd"/>
+      <w:r>
+        <w:rPr>
+          <w:rFonts w:ascii="Consolas" w:eastAsiaTheme="minorHAnsi" w:hAnsi="Consolas" w:cs="Consolas"/>
+          <w:color w:val="262626" w:themeColor="text1" w:themeTint="D9"/>
+          <w:sz w:val="20"/>
+          <w:szCs w:val="28"/>
+          <w:lang w:val="en-CA"/>
+        </w:rPr>
+        <w:t>Lifesd</w:t>
+      </w:r>
+      <w:proofErr w:type="spellEnd"/>
+      <w:r>
+        <w:rPr>
+          <w:rFonts w:ascii="Consolas" w:eastAsiaTheme="minorHAnsi" w:hAnsi="Consolas" w:cs="Consolas"/>
+          <w:color w:val="262626" w:themeColor="text1" w:themeTint="D9"/>
+          <w:sz w:val="20"/>
+          <w:szCs w:val="28"/>
+          <w:lang w:val="en-CA"/>
+        </w:rPr>
+        <w:t xml:space="preserve"> Savings, </w:t>
+      </w:r>
+      <w:proofErr w:type="spellStart"/>
+      <w:r>
+        <w:rPr>
+          <w:rFonts w:ascii="Consolas" w:eastAsiaTheme="minorHAnsi" w:hAnsi="Consolas" w:cs="Consolas"/>
+          <w:color w:val="262626" w:themeColor="text1" w:themeTint="D9"/>
+          <w:sz w:val="20"/>
+          <w:szCs w:val="28"/>
+          <w:lang w:val="en-CA"/>
+        </w:rPr>
+        <w:t>CIBC,Savings</w:t>
+      </w:r>
+      <w:proofErr w:type="spellEnd"/>
+      <w:r>
+        <w:rPr>
+          <w:rFonts w:ascii="Consolas" w:eastAsiaTheme="minorHAnsi" w:hAnsi="Consolas" w:cs="Consolas"/>
+          <w:color w:val="262626" w:themeColor="text1" w:themeTint="D9"/>
+          <w:sz w:val="20"/>
+          <w:szCs w:val="28"/>
+          <w:lang w:val="en-CA"/>
+        </w:rPr>
+        <w:t xml:space="preserve"> Account,12323) in format </w:t>
+      </w:r>
+      <w:proofErr w:type="spellStart"/>
+      <w:r>
+        <w:rPr>
+          <w:rFonts w:ascii="Consolas" w:eastAsiaTheme="minorHAnsi" w:hAnsi="Consolas" w:cs="Consolas"/>
+          <w:color w:val="262626" w:themeColor="text1" w:themeTint="D9"/>
+          <w:sz w:val="20"/>
+          <w:szCs w:val="28"/>
+          <w:lang w:val="en-CA"/>
+        </w:rPr>
+        <w:t>addAccount</w:t>
+      </w:r>
+      <w:proofErr w:type="spellEnd"/>
+      <w:r>
+        <w:rPr>
+          <w:rFonts w:ascii="Consolas" w:eastAsiaTheme="minorHAnsi" w:hAnsi="Consolas" w:cs="Consolas"/>
+          <w:color w:val="262626" w:themeColor="text1" w:themeTint="D9"/>
+          <w:sz w:val="20"/>
+          <w:szCs w:val="28"/>
+          <w:lang w:val="en-CA"/>
+        </w:rPr>
+        <w:t xml:space="preserve">(title, </w:t>
+      </w:r>
+      <w:proofErr w:type="spellStart"/>
+      <w:r>
+        <w:rPr>
+          <w:rFonts w:ascii="Consolas" w:eastAsiaTheme="minorHAnsi" w:hAnsi="Consolas" w:cs="Consolas"/>
+          <w:color w:val="262626" w:themeColor="text1" w:themeTint="D9"/>
+          <w:sz w:val="20"/>
+          <w:szCs w:val="28"/>
+          <w:lang w:val="en-CA"/>
+        </w:rPr>
+        <w:t>financialinstitution,type,balance</w:t>
+      </w:r>
+      <w:proofErr w:type="spellEnd"/>
+      <w:r>
+        <w:rPr>
+          <w:rFonts w:ascii="Consolas" w:eastAsiaTheme="minorHAnsi" w:hAnsi="Consolas" w:cs="Consolas"/>
+          <w:color w:val="262626" w:themeColor="text1" w:themeTint="D9"/>
+          <w:sz w:val="20"/>
+          <w:szCs w:val="28"/>
+          <w:lang w:val="en-CA"/>
+        </w:rPr>
+        <w:t>)</w:t>
+      </w:r>
+    </w:p>
+    <w:p>
+      <w:pPr>
+        <w:shd w:val="clear" w:color="auto" w:fill="F2F2F2" w:themeFill="background1" w:themeFillShade="F2"/>
+        <w:rPr>
+          <w:rFonts w:ascii="Consolas" w:eastAsiaTheme="minorHAnsi" w:hAnsi="Consolas" w:cs="Consolas"/>
+          <w:color w:val="262626" w:themeColor="text1" w:themeTint="D9"/>
+          <w:sz w:val="20"/>
+          <w:szCs w:val="28"/>
+          <w:lang w:val="en-CA"/>
+        </w:rPr>
+      </w:pPr>
+      <w:r>
+        <w:rPr>
+          <w:rFonts w:ascii="Consolas" w:eastAsiaTheme="minorHAnsi" w:hAnsi="Consolas" w:cs="Consolas"/>
+          <w:color w:val="262626" w:themeColor="text1" w:themeTint="D9"/>
+          <w:sz w:val="20"/>
+          <w:szCs w:val="28"/>
+          <w:lang w:val="en-CA"/>
+        </w:rPr>
+        <w:tab/>
+      </w:r>
+      <w:proofErr w:type="spellStart"/>
+      <w:r>
+        <w:rPr>
+          <w:rFonts w:ascii="Consolas" w:eastAsiaTheme="minorHAnsi" w:hAnsi="Consolas" w:cs="Consolas"/>
+          <w:color w:val="262626" w:themeColor="text1" w:themeTint="D9"/>
+          <w:sz w:val="20"/>
+          <w:szCs w:val="28"/>
+          <w:lang w:val="en-CA"/>
+        </w:rPr>
+        <w:t>addAccount</w:t>
+      </w:r>
+      <w:proofErr w:type="spellEnd"/>
+      <w:r>
+        <w:rPr>
+          <w:rFonts w:ascii="Consolas" w:eastAsiaTheme="minorHAnsi" w:hAnsi="Consolas" w:cs="Consolas"/>
+          <w:color w:val="262626" w:themeColor="text1" w:themeTint="D9"/>
+          <w:sz w:val="20"/>
+          <w:szCs w:val="28"/>
+          <w:lang w:val="en-CA"/>
+        </w:rPr>
+        <w:t xml:space="preserve"> Request Successful</w:t>
+      </w:r>
+    </w:p>
+    <w:p>
+      <w:pPr>
+        <w:shd w:val="clear" w:color="auto" w:fill="F2F2F2" w:themeFill="background1" w:themeFillShade="F2"/>
+        <w:rPr>
+          <w:rFonts w:ascii="Consolas" w:eastAsiaTheme="minorHAnsi" w:hAnsi="Consolas" w:cs="Consolas"/>
+          <w:color w:val="262626" w:themeColor="text1" w:themeTint="D9"/>
+          <w:sz w:val="20"/>
+          <w:szCs w:val="28"/>
+          <w:lang w:val="en-CA"/>
+        </w:rPr>
+      </w:pPr>
+    </w:p>
+    <w:p>
+      <w:pPr>
+        <w:shd w:val="clear" w:color="auto" w:fill="F2F2F2" w:themeFill="background1" w:themeFillShade="F2"/>
+        <w:rPr>
+          <w:rFonts w:ascii="Consolas" w:eastAsiaTheme="minorHAnsi" w:hAnsi="Consolas" w:cs="Consolas"/>
+          <w:color w:val="262626" w:themeColor="text1" w:themeTint="D9"/>
+          <w:sz w:val="20"/>
+          <w:szCs w:val="28"/>
+          <w:lang w:val="en-CA"/>
+        </w:rPr>
+      </w:pPr>
+      <w:r>
+        <w:rPr>
+          <w:rFonts w:ascii="Consolas" w:eastAsiaTheme="minorHAnsi" w:hAnsi="Consolas" w:cs="Consolas"/>
+          <w:color w:val="262626" w:themeColor="text1" w:themeTint="D9"/>
+          <w:sz w:val="20"/>
+          <w:szCs w:val="28"/>
+          <w:lang w:val="en-CA"/>
+        </w:rPr>
+        <w:tab/>
+        <w:t xml:space="preserve">-----Checking Database to Confirm </w:t>
+      </w:r>
+      <w:proofErr w:type="spellStart"/>
+      <w:r>
+        <w:rPr>
+          <w:rFonts w:ascii="Consolas" w:eastAsiaTheme="minorHAnsi" w:hAnsi="Consolas" w:cs="Consolas"/>
+          <w:color w:val="262626" w:themeColor="text1" w:themeTint="D9"/>
+          <w:sz w:val="20"/>
+          <w:szCs w:val="28"/>
+          <w:lang w:val="en-CA"/>
+        </w:rPr>
+        <w:t>addAccount</w:t>
+      </w:r>
+      <w:proofErr w:type="spellEnd"/>
+      <w:r>
+        <w:rPr>
+          <w:rFonts w:ascii="Consolas" w:eastAsiaTheme="minorHAnsi" w:hAnsi="Consolas" w:cs="Consolas"/>
+          <w:color w:val="262626" w:themeColor="text1" w:themeTint="D9"/>
+          <w:sz w:val="20"/>
+          <w:szCs w:val="28"/>
+          <w:lang w:val="en-CA"/>
+        </w:rPr>
+        <w:t xml:space="preserve"> worked Properly-----</w:t>
+      </w:r>
+    </w:p>
+    <w:p>
+      <w:pPr>
+        <w:shd w:val="clear" w:color="auto" w:fill="F2F2F2" w:themeFill="background1" w:themeFillShade="F2"/>
+        <w:rPr>
+          <w:rFonts w:ascii="Consolas" w:eastAsiaTheme="minorHAnsi" w:hAnsi="Consolas" w:cs="Consolas"/>
+          <w:color w:val="262626" w:themeColor="text1" w:themeTint="D9"/>
+          <w:sz w:val="20"/>
+          <w:szCs w:val="28"/>
+          <w:lang w:val="en-CA"/>
+        </w:rPr>
+      </w:pPr>
+      <w:r>
+        <w:rPr>
+          <w:rFonts w:ascii="Consolas" w:eastAsiaTheme="minorHAnsi" w:hAnsi="Consolas" w:cs="Consolas"/>
+          <w:color w:val="262626" w:themeColor="text1" w:themeTint="D9"/>
+          <w:sz w:val="20"/>
+          <w:szCs w:val="28"/>
+          <w:lang w:val="en-CA"/>
+        </w:rPr>
+        <w:tab/>
+        <w:t>Expected: (</w:t>
+      </w:r>
+      <w:proofErr w:type="spellStart"/>
+      <w:r>
+        <w:rPr>
+          <w:rFonts w:ascii="Consolas" w:eastAsiaTheme="minorHAnsi" w:hAnsi="Consolas" w:cs="Consolas"/>
+          <w:color w:val="262626" w:themeColor="text1" w:themeTint="D9"/>
+          <w:sz w:val="20"/>
+          <w:szCs w:val="28"/>
+          <w:lang w:val="en-CA"/>
+        </w:rPr>
+        <w:t>Lifesd</w:t>
+      </w:r>
+      <w:proofErr w:type="spellEnd"/>
+      <w:r>
+        <w:rPr>
+          <w:rFonts w:ascii="Consolas" w:eastAsiaTheme="minorHAnsi" w:hAnsi="Consolas" w:cs="Consolas"/>
+          <w:color w:val="262626" w:themeColor="text1" w:themeTint="D9"/>
+          <w:sz w:val="20"/>
+          <w:szCs w:val="28"/>
+          <w:lang w:val="en-CA"/>
+        </w:rPr>
+        <w:t xml:space="preserve"> Savings, </w:t>
+      </w:r>
+      <w:proofErr w:type="spellStart"/>
+      <w:proofErr w:type="gramStart"/>
+      <w:r>
+        <w:rPr>
+          <w:rFonts w:ascii="Consolas" w:eastAsiaTheme="minorHAnsi" w:hAnsi="Consolas" w:cs="Consolas"/>
+          <w:color w:val="262626" w:themeColor="text1" w:themeTint="D9"/>
+          <w:sz w:val="20"/>
+          <w:szCs w:val="28"/>
+          <w:lang w:val="en-CA"/>
+        </w:rPr>
+        <w:t>CIBC,Savings</w:t>
+      </w:r>
+      <w:proofErr w:type="spellEnd"/>
+      <w:proofErr w:type="gramEnd"/>
+      <w:r>
+        <w:rPr>
+          <w:rFonts w:ascii="Consolas" w:eastAsiaTheme="minorHAnsi" w:hAnsi="Consolas" w:cs="Consolas"/>
+          <w:color w:val="262626" w:themeColor="text1" w:themeTint="D9"/>
+          <w:sz w:val="20"/>
+          <w:szCs w:val="28"/>
+          <w:lang w:val="en-CA"/>
+        </w:rPr>
+        <w:t xml:space="preserve"> Account,12323)</w:t>
+      </w:r>
+    </w:p>
+    <w:p>
+      <w:pPr>
+        <w:shd w:val="clear" w:color="auto" w:fill="F2F2F2" w:themeFill="background1" w:themeFillShade="F2"/>
+        <w:rPr>
+          <w:rFonts w:ascii="Consolas" w:eastAsiaTheme="minorHAnsi" w:hAnsi="Consolas" w:cs="Consolas"/>
+          <w:color w:val="262626" w:themeColor="text1" w:themeTint="D9"/>
+          <w:sz w:val="20"/>
+          <w:szCs w:val="28"/>
+          <w:lang w:val="en-CA"/>
+        </w:rPr>
+      </w:pPr>
+      <w:r>
+        <w:rPr>
+          <w:rFonts w:ascii="Consolas" w:eastAsiaTheme="minorHAnsi" w:hAnsi="Consolas" w:cs="Consolas"/>
+          <w:color w:val="262626" w:themeColor="text1" w:themeTint="D9"/>
+          <w:sz w:val="20"/>
+          <w:szCs w:val="28"/>
+          <w:lang w:val="en-CA"/>
+        </w:rPr>
+        <w:tab/>
+        <w:t>Actual: (</w:t>
+      </w:r>
+      <w:proofErr w:type="spellStart"/>
+      <w:r>
+        <w:rPr>
+          <w:rFonts w:ascii="Consolas" w:eastAsiaTheme="minorHAnsi" w:hAnsi="Consolas" w:cs="Consolas"/>
+          <w:color w:val="262626" w:themeColor="text1" w:themeTint="D9"/>
+          <w:sz w:val="20"/>
+          <w:szCs w:val="28"/>
+          <w:lang w:val="en-CA"/>
+        </w:rPr>
+        <w:t>Lifesd</w:t>
+      </w:r>
+      <w:proofErr w:type="spellEnd"/>
+      <w:r>
+        <w:rPr>
+          <w:rFonts w:ascii="Consolas" w:eastAsiaTheme="minorHAnsi" w:hAnsi="Consolas" w:cs="Consolas"/>
+          <w:color w:val="262626" w:themeColor="text1" w:themeTint="D9"/>
+          <w:sz w:val="20"/>
+          <w:szCs w:val="28"/>
+          <w:lang w:val="en-CA"/>
+        </w:rPr>
+        <w:t xml:space="preserve"> Savings, CIBC, Savings Account, 12323.00)</w:t>
+      </w:r>
+    </w:p>
+    <w:p>
+      <w:pPr>
+        <w:shd w:val="clear" w:color="auto" w:fill="F2F2F2" w:themeFill="background1" w:themeFillShade="F2"/>
+        <w:rPr>
+          <w:rFonts w:ascii="Consolas" w:eastAsiaTheme="minorHAnsi" w:hAnsi="Consolas" w:cs="Consolas"/>
+          <w:color w:val="262626" w:themeColor="text1" w:themeTint="D9"/>
+          <w:sz w:val="20"/>
+          <w:szCs w:val="28"/>
+          <w:lang w:val="en-CA"/>
+        </w:rPr>
+      </w:pPr>
+      <w:r>
+        <w:rPr>
+          <w:rFonts w:ascii="Consolas" w:eastAsiaTheme="minorHAnsi" w:hAnsi="Consolas" w:cs="Consolas"/>
+          <w:color w:val="262626" w:themeColor="text1" w:themeTint="D9"/>
+          <w:sz w:val="20"/>
+          <w:szCs w:val="28"/>
+          <w:lang w:val="en-CA"/>
+        </w:rPr>
+        <w:t>-----</w:t>
+      </w:r>
+      <w:proofErr w:type="spellStart"/>
+      <w:r>
+        <w:rPr>
+          <w:rFonts w:ascii="Consolas" w:eastAsiaTheme="minorHAnsi" w:hAnsi="Consolas" w:cs="Consolas"/>
+          <w:color w:val="262626" w:themeColor="text1" w:themeTint="D9"/>
+          <w:sz w:val="20"/>
+          <w:szCs w:val="28"/>
+          <w:lang w:val="en-CA"/>
+        </w:rPr>
+        <w:t>testAddAccount</w:t>
+      </w:r>
+      <w:proofErr w:type="spellEnd"/>
+      <w:r>
+        <w:rPr>
+          <w:rFonts w:ascii="Consolas" w:eastAsiaTheme="minorHAnsi" w:hAnsi="Consolas" w:cs="Consolas"/>
+          <w:color w:val="262626" w:themeColor="text1" w:themeTint="D9"/>
+          <w:sz w:val="20"/>
+          <w:szCs w:val="28"/>
+          <w:lang w:val="en-CA"/>
+        </w:rPr>
+        <w:t xml:space="preserve"> SUCCESSFUL-----.</w:t>
+      </w:r>
+    </w:p>
+    <w:p>
+      <w:pPr>
+        <w:shd w:val="clear" w:color="auto" w:fill="F2F2F2" w:themeFill="background1" w:themeFillShade="F2"/>
+        <w:rPr>
+          <w:rFonts w:ascii="Consolas" w:eastAsiaTheme="minorHAnsi" w:hAnsi="Consolas" w:cs="Consolas"/>
+          <w:color w:val="262626" w:themeColor="text1" w:themeTint="D9"/>
+          <w:sz w:val="20"/>
+          <w:szCs w:val="28"/>
+          <w:lang w:val="en-CA"/>
+        </w:rPr>
+      </w:pPr>
+    </w:p>
+    <w:p>
+      <w:pPr>
+        <w:shd w:val="clear" w:color="auto" w:fill="F2F2F2" w:themeFill="background1" w:themeFillShade="F2"/>
+        <w:rPr>
+          <w:rFonts w:ascii="Consolas" w:eastAsiaTheme="minorHAnsi" w:hAnsi="Consolas" w:cs="Consolas"/>
+          <w:color w:val="262626" w:themeColor="text1" w:themeTint="D9"/>
+          <w:sz w:val="20"/>
+          <w:szCs w:val="28"/>
+          <w:lang w:val="en-CA"/>
+        </w:rPr>
+      </w:pPr>
+      <w:r>
+        <w:rPr>
+          <w:rFonts w:ascii="Consolas" w:eastAsiaTheme="minorHAnsi" w:hAnsi="Consolas" w:cs="Consolas"/>
+          <w:color w:val="262626" w:themeColor="text1" w:themeTint="D9"/>
+          <w:sz w:val="20"/>
+          <w:szCs w:val="28"/>
+          <w:lang w:val="en-CA"/>
+        </w:rPr>
+        <w:t>-----</w:t>
+      </w:r>
+      <w:proofErr w:type="spellStart"/>
+      <w:r>
+        <w:rPr>
+          <w:rFonts w:ascii="Consolas" w:eastAsiaTheme="minorHAnsi" w:hAnsi="Consolas" w:cs="Consolas"/>
+          <w:color w:val="262626" w:themeColor="text1" w:themeTint="D9"/>
+          <w:sz w:val="20"/>
+          <w:szCs w:val="28"/>
+          <w:lang w:val="en-CA"/>
+        </w:rPr>
+        <w:t>testEditAccount</w:t>
+      </w:r>
+      <w:proofErr w:type="spellEnd"/>
+      <w:r>
+        <w:rPr>
+          <w:rFonts w:ascii="Consolas" w:eastAsiaTheme="minorHAnsi" w:hAnsi="Consolas" w:cs="Consolas"/>
+          <w:color w:val="262626" w:themeColor="text1" w:themeTint="D9"/>
+          <w:sz w:val="20"/>
+          <w:szCs w:val="28"/>
+          <w:lang w:val="en-CA"/>
+        </w:rPr>
+        <w:t>-----</w:t>
+      </w:r>
+    </w:p>
+    <w:p>
+      <w:pPr>
+        <w:shd w:val="clear" w:color="auto" w:fill="F2F2F2" w:themeFill="background1" w:themeFillShade="F2"/>
+        <w:rPr>
+          <w:rFonts w:ascii="Consolas" w:eastAsiaTheme="minorHAnsi" w:hAnsi="Consolas" w:cs="Consolas"/>
+          <w:color w:val="262626" w:themeColor="text1" w:themeTint="D9"/>
+          <w:sz w:val="20"/>
+          <w:szCs w:val="28"/>
+          <w:lang w:val="en-CA"/>
+        </w:rPr>
+      </w:pPr>
+      <w:r>
+        <w:rPr>
+          <w:rFonts w:ascii="Consolas" w:eastAsiaTheme="minorHAnsi" w:hAnsi="Consolas" w:cs="Consolas"/>
+          <w:color w:val="262626" w:themeColor="text1" w:themeTint="D9"/>
+          <w:sz w:val="20"/>
+          <w:szCs w:val="28"/>
+          <w:lang w:val="en-CA"/>
+        </w:rPr>
+        <w:tab/>
+        <w:t xml:space="preserve">Using data </w:t>
+      </w:r>
+      <w:proofErr w:type="spellStart"/>
+      <w:proofErr w:type="gramStart"/>
+      <w:r>
+        <w:rPr>
+          <w:rFonts w:ascii="Consolas" w:eastAsiaTheme="minorHAnsi" w:hAnsi="Consolas" w:cs="Consolas"/>
+          <w:color w:val="262626" w:themeColor="text1" w:themeTint="D9"/>
+          <w:sz w:val="20"/>
+          <w:szCs w:val="28"/>
+          <w:lang w:val="en-CA"/>
+        </w:rPr>
+        <w:t>editAccount</w:t>
+      </w:r>
+      <w:proofErr w:type="spellEnd"/>
+      <w:r>
+        <w:rPr>
+          <w:rFonts w:ascii="Consolas" w:eastAsiaTheme="minorHAnsi" w:hAnsi="Consolas" w:cs="Consolas"/>
+          <w:color w:val="262626" w:themeColor="text1" w:themeTint="D9"/>
+          <w:sz w:val="20"/>
+          <w:szCs w:val="28"/>
+          <w:lang w:val="en-CA"/>
+        </w:rPr>
+        <w:t>(</w:t>
+      </w:r>
+      <w:proofErr w:type="gramEnd"/>
+      <w:r>
+        <w:rPr>
+          <w:rFonts w:ascii="Consolas" w:eastAsiaTheme="minorHAnsi" w:hAnsi="Consolas" w:cs="Consolas"/>
+          <w:color w:val="262626" w:themeColor="text1" w:themeTint="D9"/>
+          <w:sz w:val="20"/>
+          <w:szCs w:val="28"/>
+          <w:lang w:val="en-CA"/>
+        </w:rPr>
+        <w:t xml:space="preserve">Life Savings, </w:t>
+      </w:r>
+      <w:proofErr w:type="spellStart"/>
+      <w:r>
+        <w:rPr>
+          <w:rFonts w:ascii="Consolas" w:eastAsiaTheme="minorHAnsi" w:hAnsi="Consolas" w:cs="Consolas"/>
+          <w:color w:val="262626" w:themeColor="text1" w:themeTint="D9"/>
+          <w:sz w:val="20"/>
+          <w:szCs w:val="28"/>
+          <w:lang w:val="en-CA"/>
+        </w:rPr>
+        <w:t>RBC,Savings</w:t>
+      </w:r>
+      <w:proofErr w:type="spellEnd"/>
+      <w:r>
+        <w:rPr>
+          <w:rFonts w:ascii="Consolas" w:eastAsiaTheme="minorHAnsi" w:hAnsi="Consolas" w:cs="Consolas"/>
+          <w:color w:val="262626" w:themeColor="text1" w:themeTint="D9"/>
+          <w:sz w:val="20"/>
+          <w:szCs w:val="28"/>
+          <w:lang w:val="en-CA"/>
+        </w:rPr>
+        <w:t xml:space="preserve"> Account,123) in format </w:t>
+      </w:r>
+      <w:proofErr w:type="spellStart"/>
+      <w:r>
+        <w:rPr>
+          <w:rFonts w:ascii="Consolas" w:eastAsiaTheme="minorHAnsi" w:hAnsi="Consolas" w:cs="Consolas"/>
+          <w:color w:val="262626" w:themeColor="text1" w:themeTint="D9"/>
+          <w:sz w:val="20"/>
+          <w:szCs w:val="28"/>
+          <w:lang w:val="en-CA"/>
+        </w:rPr>
+        <w:t>addAccount</w:t>
+      </w:r>
+      <w:proofErr w:type="spellEnd"/>
+      <w:r>
+        <w:rPr>
+          <w:rFonts w:ascii="Consolas" w:eastAsiaTheme="minorHAnsi" w:hAnsi="Consolas" w:cs="Consolas"/>
+          <w:color w:val="262626" w:themeColor="text1" w:themeTint="D9"/>
+          <w:sz w:val="20"/>
+          <w:szCs w:val="28"/>
+          <w:lang w:val="en-CA"/>
+        </w:rPr>
+        <w:t xml:space="preserve">(title, </w:t>
+      </w:r>
+      <w:proofErr w:type="spellStart"/>
+      <w:r>
+        <w:rPr>
+          <w:rFonts w:ascii="Consolas" w:eastAsiaTheme="minorHAnsi" w:hAnsi="Consolas" w:cs="Consolas"/>
+          <w:color w:val="262626" w:themeColor="text1" w:themeTint="D9"/>
+          <w:sz w:val="20"/>
+          <w:szCs w:val="28"/>
+          <w:lang w:val="en-CA"/>
+        </w:rPr>
+        <w:t>financialinstitution,type,balance</w:t>
+      </w:r>
+      <w:proofErr w:type="spellEnd"/>
+      <w:r>
+        <w:rPr>
+          <w:rFonts w:ascii="Consolas" w:eastAsiaTheme="minorHAnsi" w:hAnsi="Consolas" w:cs="Consolas"/>
+          <w:color w:val="262626" w:themeColor="text1" w:themeTint="D9"/>
+          <w:sz w:val="20"/>
+          <w:szCs w:val="28"/>
+          <w:lang w:val="en-CA"/>
+        </w:rPr>
+        <w:t>)</w:t>
+      </w:r>
+    </w:p>
+    <w:p>
+      <w:pPr>
+        <w:shd w:val="clear" w:color="auto" w:fill="F2F2F2" w:themeFill="background1" w:themeFillShade="F2"/>
+        <w:rPr>
+          <w:rFonts w:ascii="Consolas" w:eastAsiaTheme="minorHAnsi" w:hAnsi="Consolas" w:cs="Consolas"/>
+          <w:color w:val="262626" w:themeColor="text1" w:themeTint="D9"/>
+          <w:sz w:val="20"/>
+          <w:szCs w:val="28"/>
+          <w:lang w:val="en-CA"/>
+        </w:rPr>
+      </w:pPr>
+      <w:r>
+        <w:rPr>
+          <w:rFonts w:ascii="Consolas" w:eastAsiaTheme="minorHAnsi" w:hAnsi="Consolas" w:cs="Consolas"/>
+          <w:color w:val="262626" w:themeColor="text1" w:themeTint="D9"/>
+          <w:sz w:val="20"/>
+          <w:szCs w:val="28"/>
+          <w:lang w:val="en-CA"/>
+        </w:rPr>
+        <w:tab/>
+        <w:t xml:space="preserve">Expecting the Account to change </w:t>
+      </w:r>
+      <w:proofErr w:type="gramStart"/>
+      <w:r>
+        <w:rPr>
+          <w:rFonts w:ascii="Consolas" w:eastAsiaTheme="minorHAnsi" w:hAnsi="Consolas" w:cs="Consolas"/>
+          <w:color w:val="262626" w:themeColor="text1" w:themeTint="D9"/>
+          <w:sz w:val="20"/>
+          <w:szCs w:val="28"/>
+          <w:lang w:val="en-CA"/>
+        </w:rPr>
+        <w:t>all of</w:t>
+      </w:r>
+      <w:proofErr w:type="gramEnd"/>
+      <w:r>
+        <w:rPr>
+          <w:rFonts w:ascii="Consolas" w:eastAsiaTheme="minorHAnsi" w:hAnsi="Consolas" w:cs="Consolas"/>
+          <w:color w:val="262626" w:themeColor="text1" w:themeTint="D9"/>
+          <w:sz w:val="20"/>
+          <w:szCs w:val="28"/>
+          <w:lang w:val="en-CA"/>
+        </w:rPr>
+        <w:t xml:space="preserve"> its old values to these new values</w:t>
+      </w:r>
+    </w:p>
+    <w:p>
+      <w:pPr>
+        <w:shd w:val="clear" w:color="auto" w:fill="F2F2F2" w:themeFill="background1" w:themeFillShade="F2"/>
+        <w:rPr>
+          <w:rFonts w:ascii="Consolas" w:eastAsiaTheme="minorHAnsi" w:hAnsi="Consolas" w:cs="Consolas"/>
+          <w:color w:val="262626" w:themeColor="text1" w:themeTint="D9"/>
+          <w:sz w:val="20"/>
+          <w:szCs w:val="28"/>
+          <w:lang w:val="en-CA"/>
+        </w:rPr>
+      </w:pPr>
+      <w:r>
+        <w:rPr>
+          <w:rFonts w:ascii="Consolas" w:eastAsiaTheme="minorHAnsi" w:hAnsi="Consolas" w:cs="Consolas"/>
+          <w:color w:val="262626" w:themeColor="text1" w:themeTint="D9"/>
+          <w:sz w:val="20"/>
+          <w:szCs w:val="28"/>
+          <w:lang w:val="en-CA"/>
+        </w:rPr>
+        <w:tab/>
+      </w:r>
+      <w:proofErr w:type="spellStart"/>
+      <w:r>
+        <w:rPr>
+          <w:rFonts w:ascii="Consolas" w:eastAsiaTheme="minorHAnsi" w:hAnsi="Consolas" w:cs="Consolas"/>
+          <w:color w:val="262626" w:themeColor="text1" w:themeTint="D9"/>
+          <w:sz w:val="20"/>
+          <w:szCs w:val="28"/>
+          <w:lang w:val="en-CA"/>
+        </w:rPr>
+        <w:t>editAccount</w:t>
+      </w:r>
+      <w:proofErr w:type="spellEnd"/>
+      <w:r>
+        <w:rPr>
+          <w:rFonts w:ascii="Consolas" w:eastAsiaTheme="minorHAnsi" w:hAnsi="Consolas" w:cs="Consolas"/>
+          <w:color w:val="262626" w:themeColor="text1" w:themeTint="D9"/>
+          <w:sz w:val="20"/>
+          <w:szCs w:val="28"/>
+          <w:lang w:val="en-CA"/>
+        </w:rPr>
+        <w:t xml:space="preserve"> Request Successful</w:t>
+      </w:r>
+    </w:p>
+    <w:p>
+      <w:pPr>
+        <w:shd w:val="clear" w:color="auto" w:fill="F2F2F2" w:themeFill="background1" w:themeFillShade="F2"/>
+        <w:rPr>
+          <w:rFonts w:ascii="Consolas" w:eastAsiaTheme="minorHAnsi" w:hAnsi="Consolas" w:cs="Consolas"/>
+          <w:color w:val="262626" w:themeColor="text1" w:themeTint="D9"/>
+          <w:sz w:val="20"/>
+          <w:szCs w:val="28"/>
+          <w:lang w:val="en-CA"/>
+        </w:rPr>
+      </w:pPr>
+    </w:p>
+    <w:p>
+      <w:pPr>
+        <w:shd w:val="clear" w:color="auto" w:fill="F2F2F2" w:themeFill="background1" w:themeFillShade="F2"/>
+        <w:rPr>
+          <w:rFonts w:ascii="Consolas" w:eastAsiaTheme="minorHAnsi" w:hAnsi="Consolas" w:cs="Consolas"/>
+          <w:color w:val="262626" w:themeColor="text1" w:themeTint="D9"/>
+          <w:sz w:val="20"/>
+          <w:szCs w:val="28"/>
+          <w:lang w:val="en-CA"/>
+        </w:rPr>
+      </w:pPr>
+      <w:r>
+        <w:rPr>
+          <w:rFonts w:ascii="Consolas" w:eastAsiaTheme="minorHAnsi" w:hAnsi="Consolas" w:cs="Consolas"/>
+          <w:color w:val="262626" w:themeColor="text1" w:themeTint="D9"/>
+          <w:sz w:val="20"/>
+          <w:szCs w:val="28"/>
+          <w:lang w:val="en-CA"/>
+        </w:rPr>
+        <w:tab/>
+        <w:t xml:space="preserve">-----Checking Database to Confirm </w:t>
+      </w:r>
+      <w:proofErr w:type="spellStart"/>
+      <w:r>
+        <w:rPr>
+          <w:rFonts w:ascii="Consolas" w:eastAsiaTheme="minorHAnsi" w:hAnsi="Consolas" w:cs="Consolas"/>
+          <w:color w:val="262626" w:themeColor="text1" w:themeTint="D9"/>
+          <w:sz w:val="20"/>
+          <w:szCs w:val="28"/>
+          <w:lang w:val="en-CA"/>
+        </w:rPr>
+        <w:t>editAccount</w:t>
+      </w:r>
+      <w:proofErr w:type="spellEnd"/>
+      <w:r>
+        <w:rPr>
+          <w:rFonts w:ascii="Consolas" w:eastAsiaTheme="minorHAnsi" w:hAnsi="Consolas" w:cs="Consolas"/>
+          <w:color w:val="262626" w:themeColor="text1" w:themeTint="D9"/>
+          <w:sz w:val="20"/>
+          <w:szCs w:val="28"/>
+          <w:lang w:val="en-CA"/>
+        </w:rPr>
+        <w:t xml:space="preserve"> worked Properly-----</w:t>
+      </w:r>
+    </w:p>
+    <w:p>
+      <w:pPr>
+        <w:shd w:val="clear" w:color="auto" w:fill="F2F2F2" w:themeFill="background1" w:themeFillShade="F2"/>
+        <w:rPr>
+          <w:rFonts w:ascii="Consolas" w:eastAsiaTheme="minorHAnsi" w:hAnsi="Consolas" w:cs="Consolas"/>
+          <w:color w:val="262626" w:themeColor="text1" w:themeTint="D9"/>
+          <w:sz w:val="20"/>
+          <w:szCs w:val="28"/>
+          <w:lang w:val="en-CA"/>
+        </w:rPr>
+      </w:pPr>
+      <w:r>
+        <w:rPr>
+          <w:rFonts w:ascii="Consolas" w:eastAsiaTheme="minorHAnsi" w:hAnsi="Consolas" w:cs="Consolas"/>
+          <w:color w:val="262626" w:themeColor="text1" w:themeTint="D9"/>
+          <w:sz w:val="20"/>
+          <w:szCs w:val="28"/>
+          <w:lang w:val="en-CA"/>
+        </w:rPr>
+        <w:tab/>
+        <w:t xml:space="preserve">Expected: (Life Savings, </w:t>
+      </w:r>
+      <w:proofErr w:type="spellStart"/>
+      <w:proofErr w:type="gramStart"/>
+      <w:r>
+        <w:rPr>
+          <w:rFonts w:ascii="Consolas" w:eastAsiaTheme="minorHAnsi" w:hAnsi="Consolas" w:cs="Consolas"/>
+          <w:color w:val="262626" w:themeColor="text1" w:themeTint="D9"/>
+          <w:sz w:val="20"/>
+          <w:szCs w:val="28"/>
+          <w:lang w:val="en-CA"/>
+        </w:rPr>
+        <w:t>RBC,Savings</w:t>
+      </w:r>
+      <w:proofErr w:type="spellEnd"/>
+      <w:proofErr w:type="gramEnd"/>
+      <w:r>
+        <w:rPr>
+          <w:rFonts w:ascii="Consolas" w:eastAsiaTheme="minorHAnsi" w:hAnsi="Consolas" w:cs="Consolas"/>
+          <w:color w:val="262626" w:themeColor="text1" w:themeTint="D9"/>
+          <w:sz w:val="20"/>
+          <w:szCs w:val="28"/>
+          <w:lang w:val="en-CA"/>
+        </w:rPr>
+        <w:t xml:space="preserve"> Account,123)</w:t>
+      </w:r>
+    </w:p>
+    <w:p>
+      <w:pPr>
+        <w:shd w:val="clear" w:color="auto" w:fill="F2F2F2" w:themeFill="background1" w:themeFillShade="F2"/>
+        <w:rPr>
+          <w:rFonts w:ascii="Consolas" w:eastAsiaTheme="minorHAnsi" w:hAnsi="Consolas" w:cs="Consolas"/>
+          <w:color w:val="262626" w:themeColor="text1" w:themeTint="D9"/>
+          <w:sz w:val="20"/>
+          <w:szCs w:val="28"/>
+          <w:lang w:val="en-CA"/>
+        </w:rPr>
+      </w:pPr>
+      <w:r>
+        <w:rPr>
+          <w:rFonts w:ascii="Consolas" w:eastAsiaTheme="minorHAnsi" w:hAnsi="Consolas" w:cs="Consolas"/>
+          <w:color w:val="262626" w:themeColor="text1" w:themeTint="D9"/>
+          <w:sz w:val="20"/>
+          <w:szCs w:val="28"/>
+          <w:lang w:val="en-CA"/>
+        </w:rPr>
+        <w:lastRenderedPageBreak/>
+        <w:tab/>
+        <w:t>Actual: (Life Savings, RBC, Savings Account, 123.00)</w:t>
+      </w:r>
+    </w:p>
+    <w:p>
+      <w:pPr>
+        <w:shd w:val="clear" w:color="auto" w:fill="F2F2F2" w:themeFill="background1" w:themeFillShade="F2"/>
+        <w:rPr>
+          <w:rFonts w:ascii="Consolas" w:eastAsiaTheme="minorHAnsi" w:hAnsi="Consolas" w:cs="Consolas"/>
+          <w:color w:val="262626" w:themeColor="text1" w:themeTint="D9"/>
+          <w:sz w:val="20"/>
+          <w:szCs w:val="28"/>
+          <w:lang w:val="en-CA"/>
+        </w:rPr>
+      </w:pPr>
+      <w:r>
+        <w:rPr>
+          <w:rFonts w:ascii="Consolas" w:eastAsiaTheme="minorHAnsi" w:hAnsi="Consolas" w:cs="Consolas"/>
+          <w:color w:val="262626" w:themeColor="text1" w:themeTint="D9"/>
+          <w:sz w:val="20"/>
+          <w:szCs w:val="28"/>
+          <w:lang w:val="en-CA"/>
+        </w:rPr>
+        <w:t>-----</w:t>
+      </w:r>
+      <w:proofErr w:type="spellStart"/>
+      <w:r>
+        <w:rPr>
+          <w:rFonts w:ascii="Consolas" w:eastAsiaTheme="minorHAnsi" w:hAnsi="Consolas" w:cs="Consolas"/>
+          <w:color w:val="262626" w:themeColor="text1" w:themeTint="D9"/>
+          <w:sz w:val="20"/>
+          <w:szCs w:val="28"/>
+          <w:lang w:val="en-CA"/>
+        </w:rPr>
+        <w:t>testEditAccount</w:t>
+      </w:r>
+      <w:proofErr w:type="spellEnd"/>
+      <w:r>
+        <w:rPr>
+          <w:rFonts w:ascii="Consolas" w:eastAsiaTheme="minorHAnsi" w:hAnsi="Consolas" w:cs="Consolas"/>
+          <w:color w:val="262626" w:themeColor="text1" w:themeTint="D9"/>
+          <w:sz w:val="20"/>
+          <w:szCs w:val="28"/>
+          <w:lang w:val="en-CA"/>
+        </w:rPr>
+        <w:t xml:space="preserve"> SUCCESSFUL-----.                                                               5 / 5 (100%)</w:t>
+      </w:r>
+    </w:p>
+    <w:p>
+      <w:pPr>
+        <w:shd w:val="clear" w:color="auto" w:fill="F2F2F2" w:themeFill="background1" w:themeFillShade="F2"/>
+        <w:rPr>
+          <w:rFonts w:ascii="Consolas" w:eastAsiaTheme="minorHAnsi" w:hAnsi="Consolas" w:cs="Consolas"/>
+          <w:color w:val="262626" w:themeColor="text1" w:themeTint="D9"/>
+          <w:sz w:val="20"/>
+          <w:szCs w:val="28"/>
+          <w:lang w:val="en-CA"/>
+        </w:rPr>
+      </w:pPr>
+    </w:p>
+    <w:p>
+      <w:pPr>
+        <w:shd w:val="clear" w:color="auto" w:fill="F2F2F2" w:themeFill="background1" w:themeFillShade="F2"/>
+        <w:rPr>
+          <w:rFonts w:ascii="Consolas" w:eastAsiaTheme="minorHAnsi" w:hAnsi="Consolas" w:cs="Consolas"/>
+          <w:color w:val="262626" w:themeColor="text1" w:themeTint="D9"/>
+          <w:sz w:val="20"/>
+          <w:szCs w:val="28"/>
+          <w:lang w:val="en-CA"/>
+        </w:rPr>
+      </w:pPr>
+      <w:r>
+        <w:rPr>
+          <w:rFonts w:ascii="Consolas" w:eastAsiaTheme="minorHAnsi" w:hAnsi="Consolas" w:cs="Consolas"/>
+          <w:color w:val="262626" w:themeColor="text1" w:themeTint="D9"/>
+          <w:sz w:val="20"/>
+          <w:szCs w:val="28"/>
+          <w:lang w:val="en-CA"/>
+        </w:rPr>
+        <w:t>-----</w:t>
+      </w:r>
+      <w:proofErr w:type="spellStart"/>
+      <w:r>
+        <w:rPr>
+          <w:rFonts w:ascii="Consolas" w:eastAsiaTheme="minorHAnsi" w:hAnsi="Consolas" w:cs="Consolas"/>
+          <w:color w:val="262626" w:themeColor="text1" w:themeTint="D9"/>
+          <w:sz w:val="20"/>
+          <w:szCs w:val="28"/>
+          <w:lang w:val="en-CA"/>
+        </w:rPr>
+        <w:t>testDeleteAccount</w:t>
+      </w:r>
+      <w:proofErr w:type="spellEnd"/>
+      <w:r>
+        <w:rPr>
+          <w:rFonts w:ascii="Consolas" w:eastAsiaTheme="minorHAnsi" w:hAnsi="Consolas" w:cs="Consolas"/>
+          <w:color w:val="262626" w:themeColor="text1" w:themeTint="D9"/>
+          <w:sz w:val="20"/>
+          <w:szCs w:val="28"/>
+          <w:lang w:val="en-CA"/>
+        </w:rPr>
+        <w:t>-----</w:t>
+      </w:r>
+    </w:p>
+    <w:p>
+      <w:pPr>
+        <w:shd w:val="clear" w:color="auto" w:fill="F2F2F2" w:themeFill="background1" w:themeFillShade="F2"/>
+        <w:rPr>
+          <w:rFonts w:ascii="Consolas" w:eastAsiaTheme="minorHAnsi" w:hAnsi="Consolas" w:cs="Consolas"/>
+          <w:color w:val="262626" w:themeColor="text1" w:themeTint="D9"/>
+          <w:sz w:val="20"/>
+          <w:szCs w:val="28"/>
+          <w:lang w:val="en-CA"/>
+        </w:rPr>
+      </w:pPr>
+      <w:r>
+        <w:rPr>
+          <w:rFonts w:ascii="Consolas" w:eastAsiaTheme="minorHAnsi" w:hAnsi="Consolas" w:cs="Consolas"/>
+          <w:color w:val="262626" w:themeColor="text1" w:themeTint="D9"/>
+          <w:sz w:val="20"/>
+          <w:szCs w:val="28"/>
+          <w:lang w:val="en-CA"/>
+        </w:rPr>
+        <w:tab/>
+        <w:t xml:space="preserve">Using function </w:t>
+      </w:r>
+      <w:proofErr w:type="spellStart"/>
+      <w:proofErr w:type="gramStart"/>
+      <w:r>
+        <w:rPr>
+          <w:rFonts w:ascii="Consolas" w:eastAsiaTheme="minorHAnsi" w:hAnsi="Consolas" w:cs="Consolas"/>
+          <w:color w:val="262626" w:themeColor="text1" w:themeTint="D9"/>
+          <w:sz w:val="20"/>
+          <w:szCs w:val="28"/>
+          <w:lang w:val="en-CA"/>
+        </w:rPr>
+        <w:t>deleteAccount</w:t>
+      </w:r>
+      <w:proofErr w:type="spellEnd"/>
+      <w:r>
+        <w:rPr>
+          <w:rFonts w:ascii="Consolas" w:eastAsiaTheme="minorHAnsi" w:hAnsi="Consolas" w:cs="Consolas"/>
+          <w:color w:val="262626" w:themeColor="text1" w:themeTint="D9"/>
+          <w:sz w:val="20"/>
+          <w:szCs w:val="28"/>
+          <w:lang w:val="en-CA"/>
+        </w:rPr>
+        <w:t>(</w:t>
+      </w:r>
+      <w:proofErr w:type="gramEnd"/>
+      <w:r>
+        <w:rPr>
+          <w:rFonts w:ascii="Consolas" w:eastAsiaTheme="minorHAnsi" w:hAnsi="Consolas" w:cs="Consolas"/>
+          <w:color w:val="262626" w:themeColor="text1" w:themeTint="D9"/>
+          <w:sz w:val="20"/>
+          <w:szCs w:val="28"/>
+          <w:lang w:val="en-CA"/>
+        </w:rPr>
+        <w:t xml:space="preserve">64) in format </w:t>
+      </w:r>
+      <w:proofErr w:type="spellStart"/>
+      <w:r>
+        <w:rPr>
+          <w:rFonts w:ascii="Consolas" w:eastAsiaTheme="minorHAnsi" w:hAnsi="Consolas" w:cs="Consolas"/>
+          <w:color w:val="262626" w:themeColor="text1" w:themeTint="D9"/>
+          <w:sz w:val="20"/>
+          <w:szCs w:val="28"/>
+          <w:lang w:val="en-CA"/>
+        </w:rPr>
+        <w:t>addAccount</w:t>
+      </w:r>
+      <w:proofErr w:type="spellEnd"/>
+      <w:r>
+        <w:rPr>
+          <w:rFonts w:ascii="Consolas" w:eastAsiaTheme="minorHAnsi" w:hAnsi="Consolas" w:cs="Consolas"/>
+          <w:color w:val="262626" w:themeColor="text1" w:themeTint="D9"/>
+          <w:sz w:val="20"/>
+          <w:szCs w:val="28"/>
+          <w:lang w:val="en-CA"/>
+        </w:rPr>
+        <w:t>(</w:t>
+      </w:r>
+      <w:proofErr w:type="spellStart"/>
+      <w:r>
+        <w:rPr>
+          <w:rFonts w:ascii="Consolas" w:eastAsiaTheme="minorHAnsi" w:hAnsi="Consolas" w:cs="Consolas"/>
+          <w:color w:val="262626" w:themeColor="text1" w:themeTint="D9"/>
+          <w:sz w:val="20"/>
+          <w:szCs w:val="28"/>
+          <w:lang w:val="en-CA"/>
+        </w:rPr>
+        <w:t>accountID</w:t>
+      </w:r>
+      <w:proofErr w:type="spellEnd"/>
+      <w:r>
+        <w:rPr>
+          <w:rFonts w:ascii="Consolas" w:eastAsiaTheme="minorHAnsi" w:hAnsi="Consolas" w:cs="Consolas"/>
+          <w:color w:val="262626" w:themeColor="text1" w:themeTint="D9"/>
+          <w:sz w:val="20"/>
+          <w:szCs w:val="28"/>
+          <w:lang w:val="en-CA"/>
+        </w:rPr>
+        <w:t>)</w:t>
+      </w:r>
+    </w:p>
+    <w:p>
+      <w:pPr>
+        <w:shd w:val="clear" w:color="auto" w:fill="F2F2F2" w:themeFill="background1" w:themeFillShade="F2"/>
+        <w:rPr>
+          <w:rFonts w:ascii="Consolas" w:eastAsiaTheme="minorHAnsi" w:hAnsi="Consolas" w:cs="Consolas"/>
+          <w:color w:val="262626" w:themeColor="text1" w:themeTint="D9"/>
+          <w:sz w:val="20"/>
+          <w:szCs w:val="28"/>
+          <w:lang w:val="en-CA"/>
+        </w:rPr>
+      </w:pPr>
+      <w:r>
+        <w:rPr>
+          <w:rFonts w:ascii="Consolas" w:eastAsiaTheme="minorHAnsi" w:hAnsi="Consolas" w:cs="Consolas"/>
+          <w:color w:val="262626" w:themeColor="text1" w:themeTint="D9"/>
+          <w:sz w:val="20"/>
+          <w:szCs w:val="28"/>
+          <w:lang w:val="en-CA"/>
+        </w:rPr>
+        <w:tab/>
+        <w:t xml:space="preserve">Expecting the Account to </w:t>
+      </w:r>
+      <w:proofErr w:type="spellStart"/>
+      <w:r>
+        <w:rPr>
+          <w:rFonts w:ascii="Consolas" w:eastAsiaTheme="minorHAnsi" w:hAnsi="Consolas" w:cs="Consolas"/>
+          <w:color w:val="262626" w:themeColor="text1" w:themeTint="D9"/>
+          <w:sz w:val="20"/>
+          <w:szCs w:val="28"/>
+          <w:lang w:val="en-CA"/>
+        </w:rPr>
+        <w:t>nolonger</w:t>
+      </w:r>
+      <w:proofErr w:type="spellEnd"/>
+      <w:r>
+        <w:rPr>
+          <w:rFonts w:ascii="Consolas" w:eastAsiaTheme="minorHAnsi" w:hAnsi="Consolas" w:cs="Consolas"/>
+          <w:color w:val="262626" w:themeColor="text1" w:themeTint="D9"/>
+          <w:sz w:val="20"/>
+          <w:szCs w:val="28"/>
+          <w:lang w:val="en-CA"/>
+        </w:rPr>
+        <w:t xml:space="preserve"> exist</w:t>
+      </w:r>
+    </w:p>
+    <w:p>
+      <w:pPr>
+        <w:shd w:val="clear" w:color="auto" w:fill="F2F2F2" w:themeFill="background1" w:themeFillShade="F2"/>
+        <w:rPr>
+          <w:rFonts w:ascii="Consolas" w:eastAsiaTheme="minorHAnsi" w:hAnsi="Consolas" w:cs="Consolas"/>
+          <w:color w:val="262626" w:themeColor="text1" w:themeTint="D9"/>
+          <w:sz w:val="20"/>
+          <w:szCs w:val="28"/>
+          <w:lang w:val="en-CA"/>
+        </w:rPr>
+      </w:pPr>
+      <w:r>
+        <w:rPr>
+          <w:rFonts w:ascii="Consolas" w:eastAsiaTheme="minorHAnsi" w:hAnsi="Consolas" w:cs="Consolas"/>
+          <w:color w:val="262626" w:themeColor="text1" w:themeTint="D9"/>
+          <w:sz w:val="20"/>
+          <w:szCs w:val="28"/>
+          <w:lang w:val="en-CA"/>
+        </w:rPr>
+        <w:tab/>
+      </w:r>
+      <w:proofErr w:type="spellStart"/>
+      <w:r>
+        <w:rPr>
+          <w:rFonts w:ascii="Consolas" w:eastAsiaTheme="minorHAnsi" w:hAnsi="Consolas" w:cs="Consolas"/>
+          <w:color w:val="262626" w:themeColor="text1" w:themeTint="D9"/>
+          <w:sz w:val="20"/>
+          <w:szCs w:val="28"/>
+          <w:lang w:val="en-CA"/>
+        </w:rPr>
+        <w:t>deleteAccount</w:t>
+      </w:r>
+      <w:proofErr w:type="spellEnd"/>
+      <w:r>
+        <w:rPr>
+          <w:rFonts w:ascii="Consolas" w:eastAsiaTheme="minorHAnsi" w:hAnsi="Consolas" w:cs="Consolas"/>
+          <w:color w:val="262626" w:themeColor="text1" w:themeTint="D9"/>
+          <w:sz w:val="20"/>
+          <w:szCs w:val="28"/>
+          <w:lang w:val="en-CA"/>
+        </w:rPr>
+        <w:t xml:space="preserve"> Request Successful</w:t>
+      </w:r>
+    </w:p>
+    <w:p>
+      <w:pPr>
+        <w:shd w:val="clear" w:color="auto" w:fill="F2F2F2" w:themeFill="background1" w:themeFillShade="F2"/>
+        <w:rPr>
+          <w:rFonts w:ascii="Consolas" w:eastAsiaTheme="minorHAnsi" w:hAnsi="Consolas" w:cs="Consolas"/>
+          <w:color w:val="262626" w:themeColor="text1" w:themeTint="D9"/>
+          <w:sz w:val="20"/>
+          <w:szCs w:val="28"/>
+          <w:lang w:val="en-CA"/>
+        </w:rPr>
+      </w:pPr>
+    </w:p>
+    <w:p>
+      <w:pPr>
+        <w:shd w:val="clear" w:color="auto" w:fill="F2F2F2" w:themeFill="background1" w:themeFillShade="F2"/>
+        <w:rPr>
+          <w:rFonts w:ascii="Consolas" w:eastAsiaTheme="minorHAnsi" w:hAnsi="Consolas" w:cs="Consolas"/>
+          <w:color w:val="262626" w:themeColor="text1" w:themeTint="D9"/>
+          <w:sz w:val="20"/>
+          <w:szCs w:val="28"/>
+          <w:lang w:val="en-CA"/>
+        </w:rPr>
+      </w:pPr>
+      <w:r>
+        <w:rPr>
+          <w:rFonts w:ascii="Consolas" w:eastAsiaTheme="minorHAnsi" w:hAnsi="Consolas" w:cs="Consolas"/>
+          <w:color w:val="262626" w:themeColor="text1" w:themeTint="D9"/>
+          <w:sz w:val="20"/>
+          <w:szCs w:val="28"/>
+          <w:lang w:val="en-CA"/>
+        </w:rPr>
+        <w:tab/>
+        <w:t xml:space="preserve">-----Checking Database to Confirm </w:t>
+      </w:r>
+      <w:proofErr w:type="spellStart"/>
+      <w:r>
+        <w:rPr>
+          <w:rFonts w:ascii="Consolas" w:eastAsiaTheme="minorHAnsi" w:hAnsi="Consolas" w:cs="Consolas"/>
+          <w:color w:val="262626" w:themeColor="text1" w:themeTint="D9"/>
+          <w:sz w:val="20"/>
+          <w:szCs w:val="28"/>
+          <w:lang w:val="en-CA"/>
+        </w:rPr>
+        <w:t>deleteAccount</w:t>
+      </w:r>
+      <w:proofErr w:type="spellEnd"/>
+      <w:r>
+        <w:rPr>
+          <w:rFonts w:ascii="Consolas" w:eastAsiaTheme="minorHAnsi" w:hAnsi="Consolas" w:cs="Consolas"/>
+          <w:color w:val="262626" w:themeColor="text1" w:themeTint="D9"/>
+          <w:sz w:val="20"/>
+          <w:szCs w:val="28"/>
+          <w:lang w:val="en-CA"/>
+        </w:rPr>
+        <w:t xml:space="preserve"> worked Properly-----</w:t>
+      </w:r>
+    </w:p>
+    <w:p>
+      <w:pPr>
+        <w:shd w:val="clear" w:color="auto" w:fill="F2F2F2" w:themeFill="background1" w:themeFillShade="F2"/>
+        <w:rPr>
+          <w:rFonts w:ascii="Consolas" w:eastAsiaTheme="minorHAnsi" w:hAnsi="Consolas" w:cs="Consolas"/>
+          <w:color w:val="262626" w:themeColor="text1" w:themeTint="D9"/>
+          <w:sz w:val="20"/>
+          <w:szCs w:val="28"/>
+          <w:lang w:val="en-CA"/>
+        </w:rPr>
+      </w:pPr>
+      <w:r>
+        <w:rPr>
+          <w:rFonts w:ascii="Consolas" w:eastAsiaTheme="minorHAnsi" w:hAnsi="Consolas" w:cs="Consolas"/>
+          <w:color w:val="262626" w:themeColor="text1" w:themeTint="D9"/>
+          <w:sz w:val="20"/>
+          <w:szCs w:val="28"/>
+          <w:lang w:val="en-CA"/>
+        </w:rPr>
+        <w:tab/>
+        <w:t>Expected: Nothing Returned from Query</w:t>
+      </w:r>
+    </w:p>
+    <w:p>
+      <w:pPr>
+        <w:shd w:val="clear" w:color="auto" w:fill="F2F2F2" w:themeFill="background1" w:themeFillShade="F2"/>
+        <w:rPr>
+          <w:rFonts w:ascii="Consolas" w:eastAsiaTheme="minorHAnsi" w:hAnsi="Consolas" w:cs="Consolas"/>
+          <w:color w:val="262626" w:themeColor="text1" w:themeTint="D9"/>
+          <w:sz w:val="20"/>
+          <w:szCs w:val="28"/>
+          <w:lang w:val="en-CA"/>
+        </w:rPr>
+      </w:pPr>
+      <w:r>
+        <w:rPr>
+          <w:rFonts w:ascii="Consolas" w:eastAsiaTheme="minorHAnsi" w:hAnsi="Consolas" w:cs="Consolas"/>
+          <w:color w:val="262626" w:themeColor="text1" w:themeTint="D9"/>
+          <w:sz w:val="20"/>
+          <w:szCs w:val="28"/>
+          <w:lang w:val="en-CA"/>
+        </w:rPr>
+        <w:tab/>
+        <w:t>Actual: Nothing Returned from Query</w:t>
+      </w:r>
+    </w:p>
+    <w:p>
+      <w:pPr>
+        <w:shd w:val="clear" w:color="auto" w:fill="F2F2F2" w:themeFill="background1" w:themeFillShade="F2"/>
+        <w:rPr>
+          <w:rFonts w:ascii="Consolas" w:eastAsiaTheme="minorHAnsi" w:hAnsi="Consolas" w:cs="Consolas"/>
+          <w:color w:val="262626" w:themeColor="text1" w:themeTint="D9"/>
+          <w:sz w:val="20"/>
+          <w:szCs w:val="28"/>
+          <w:lang w:val="en-CA"/>
+        </w:rPr>
+      </w:pPr>
+      <w:r>
+        <w:rPr>
+          <w:rFonts w:ascii="Consolas" w:eastAsiaTheme="minorHAnsi" w:hAnsi="Consolas" w:cs="Consolas"/>
+          <w:color w:val="262626" w:themeColor="text1" w:themeTint="D9"/>
+          <w:sz w:val="20"/>
+          <w:szCs w:val="28"/>
+          <w:lang w:val="en-CA"/>
+        </w:rPr>
+        <w:t>-----</w:t>
+      </w:r>
+      <w:proofErr w:type="spellStart"/>
+      <w:r>
+        <w:rPr>
+          <w:rFonts w:ascii="Consolas" w:eastAsiaTheme="minorHAnsi" w:hAnsi="Consolas" w:cs="Consolas"/>
+          <w:color w:val="262626" w:themeColor="text1" w:themeTint="D9"/>
+          <w:sz w:val="20"/>
+          <w:szCs w:val="28"/>
+          <w:lang w:val="en-CA"/>
+        </w:rPr>
+        <w:t>testDeleteAccount</w:t>
+      </w:r>
+      <w:proofErr w:type="spellEnd"/>
+      <w:r>
+        <w:rPr>
+          <w:rFonts w:ascii="Consolas" w:eastAsiaTheme="minorHAnsi" w:hAnsi="Consolas" w:cs="Consolas"/>
+          <w:color w:val="262626" w:themeColor="text1" w:themeTint="D9"/>
+          <w:sz w:val="20"/>
+          <w:szCs w:val="28"/>
+          <w:lang w:val="en-CA"/>
+        </w:rPr>
+        <w:t xml:space="preserve"> SUCCESSFUL-----</w:t>
+      </w:r>
+    </w:p>
+    <w:p>
+      <w:pPr>
+        <w:shd w:val="clear" w:color="auto" w:fill="F2F2F2" w:themeFill="background1" w:themeFillShade="F2"/>
+        <w:rPr>
+          <w:rFonts w:ascii="Consolas" w:eastAsiaTheme="minorHAnsi" w:hAnsi="Consolas" w:cs="Consolas"/>
+          <w:color w:val="262626" w:themeColor="text1" w:themeTint="D9"/>
+          <w:sz w:val="20"/>
+          <w:szCs w:val="28"/>
+          <w:lang w:val="en-CA"/>
+        </w:rPr>
+      </w:pPr>
+    </w:p>
+    <w:p>
+      <w:pPr>
+        <w:shd w:val="clear" w:color="auto" w:fill="F2F2F2" w:themeFill="background1" w:themeFillShade="F2"/>
+        <w:rPr>
+          <w:rFonts w:ascii="Consolas" w:eastAsiaTheme="minorHAnsi" w:hAnsi="Consolas" w:cs="Consolas"/>
+          <w:color w:val="262626" w:themeColor="text1" w:themeTint="D9"/>
+          <w:sz w:val="20"/>
+          <w:szCs w:val="28"/>
+          <w:lang w:val="en-CA"/>
+        </w:rPr>
+      </w:pPr>
+      <w:r>
+        <w:rPr>
+          <w:rFonts w:ascii="Consolas" w:eastAsiaTheme="minorHAnsi" w:hAnsi="Consolas" w:cs="Consolas"/>
+          <w:color w:val="262626" w:themeColor="text1" w:themeTint="D9"/>
+          <w:sz w:val="20"/>
+          <w:szCs w:val="28"/>
+          <w:lang w:val="en-CA"/>
+        </w:rPr>
+        <w:t xml:space="preserve">Time: 393 </w:t>
+      </w:r>
+      <w:proofErr w:type="spellStart"/>
+      <w:r>
+        <w:rPr>
+          <w:rFonts w:ascii="Consolas" w:eastAsiaTheme="minorHAnsi" w:hAnsi="Consolas" w:cs="Consolas"/>
+          <w:color w:val="262626" w:themeColor="text1" w:themeTint="D9"/>
+          <w:sz w:val="20"/>
+          <w:szCs w:val="28"/>
+          <w:lang w:val="en-CA"/>
+        </w:rPr>
+        <w:t>ms</w:t>
+      </w:r>
+      <w:proofErr w:type="spellEnd"/>
+      <w:r>
+        <w:rPr>
+          <w:rFonts w:ascii="Consolas" w:eastAsiaTheme="minorHAnsi" w:hAnsi="Consolas" w:cs="Consolas"/>
+          <w:color w:val="262626" w:themeColor="text1" w:themeTint="D9"/>
+          <w:sz w:val="20"/>
+          <w:szCs w:val="28"/>
+          <w:lang w:val="en-CA"/>
+        </w:rPr>
+        <w:t>, Memory: 8.00MB</w:t>
+      </w:r>
+    </w:p>
+    <w:p>
+      <w:pPr>
+        <w:shd w:val="clear" w:color="auto" w:fill="F2F2F2" w:themeFill="background1" w:themeFillShade="F2"/>
+        <w:rPr>
+          <w:rFonts w:ascii="Consolas" w:eastAsiaTheme="minorHAnsi" w:hAnsi="Consolas" w:cs="Consolas"/>
+          <w:color w:val="262626" w:themeColor="text1" w:themeTint="D9"/>
+          <w:sz w:val="20"/>
+          <w:szCs w:val="28"/>
+          <w:lang w:val="en-CA"/>
+        </w:rPr>
+      </w:pPr>
+    </w:p>
+    <w:p>
+      <w:pPr>
+        <w:shd w:val="clear" w:color="auto" w:fill="F2F2F2" w:themeFill="background1" w:themeFillShade="F2"/>
+      </w:pPr>
+      <w:r>
+        <w:rPr>
+          <w:rFonts w:ascii="Consolas" w:eastAsiaTheme="minorHAnsi" w:hAnsi="Consolas" w:cs="Consolas"/>
+          <w:color w:val="262626" w:themeColor="text1" w:themeTint="D9"/>
+          <w:sz w:val="20"/>
+          <w:szCs w:val="28"/>
+          <w:lang w:val="en-CA"/>
+        </w:rPr>
+        <w:t>OK (5 tests, 5 assertions)</w:t>
+      </w:r>
+    </w:p>
     <w:sectPr>
       <w:pgSz w:w="12240" w:h="15840"/>
       <w:pgMar w:top="1440" w:right="1440" w:bottom="1440" w:left="1440" w:header="708" w:footer="708" w:gutter="0"/>
@@ -4771,7 +6408,7 @@
 </file>
 
 <file path=customXml/itemProps1.xml><?xml version="1.0" encoding="utf-8"?>
-<ds:datastoreItem xmlns:ds="http://schemas.openxmlformats.org/officeDocument/2006/customXml" ds:itemID="{EF8F8FFE-A7A6-4431-A6A1-2B1E7FFDA3A2}">
+<ds:datastoreItem xmlns:ds="http://schemas.openxmlformats.org/officeDocument/2006/customXml" ds:itemID="{E3EEE1B1-7BAC-4E19-A49F-A1667D85B993}">
   <ds:schemaRefs>
     <ds:schemaRef ds:uri="http://schemas.openxmlformats.org/officeDocument/2006/bibliography"/>
   </ds:schemaRefs>

</xml_diff>